<commit_message>
UPD: figures and slow biology self test
</commit_message>
<xml_diff>
--- a/Report/Starting condition investigation.docx
+++ b/Report/Starting condition investigation.docx
@@ -1,6 +1,6 @@
 
 <file path=word/document.xml><?xml version="1.0" encoding="utf-8"?>
-<w:document xmlns:wpc="http://schemas.microsoft.com/office/word/2010/wordprocessingCanvas" xmlns:cx="http://schemas.microsoft.com/office/drawing/2014/chartex" xmlns:cx1="http://schemas.microsoft.com/office/drawing/2015/9/8/chartex" xmlns:mc="http://schemas.openxmlformats.org/markup-compatibility/2006" xmlns:o="urn:schemas-microsoft-com:office:office" xmlns:r="http://schemas.openxmlformats.org/officeDocument/2006/relationships" xmlns:m="http://schemas.openxmlformats.org/officeDocument/2006/math" xmlns:v="urn:schemas-microsoft-com:vml" xmlns:wp14="http://schemas.microsoft.com/office/word/2010/wordprocessingDrawing" xmlns:wp="http://schemas.openxmlformats.org/drawingml/2006/wordprocessingDrawing" xmlns:w10="urn:schemas-microsoft-com:office:word" xmlns:w="http://schemas.openxmlformats.org/wordprocessingml/2006/main" xmlns:w14="http://schemas.microsoft.com/office/word/2010/wordml" xmlns:w15="http://schemas.microsoft.com/office/word/2012/wordml" xmlns:w16se="http://schemas.microsoft.com/office/word/2015/wordml/symex" xmlns:wpg="http://schemas.microsoft.com/office/word/2010/wordprocessingGroup" xmlns:wpi="http://schemas.microsoft.com/office/word/2010/wordprocessingInk" xmlns:wne="http://schemas.microsoft.com/office/word/2006/wordml" xmlns:wps="http://schemas.microsoft.com/office/word/2010/wordprocessingShape" mc:Ignorable="w14 w15 w16se wp14">
+<w:document xmlns:wpc="http://schemas.microsoft.com/office/word/2010/wordprocessingCanvas" xmlns:cx="http://schemas.microsoft.com/office/drawing/2014/chartex" xmlns:cx1="http://schemas.microsoft.com/office/drawing/2015/9/8/chartex" xmlns:cx2="http://schemas.microsoft.com/office/drawing/2015/10/21/chartex" xmlns:cx3="http://schemas.microsoft.com/office/drawing/2016/5/9/chartex" xmlns:cx4="http://schemas.microsoft.com/office/drawing/2016/5/10/chartex" xmlns:cx5="http://schemas.microsoft.com/office/drawing/2016/5/11/chartex" xmlns:cx6="http://schemas.microsoft.com/office/drawing/2016/5/12/chartex" xmlns:cx7="http://schemas.microsoft.com/office/drawing/2016/5/13/chartex" xmlns:cx8="http://schemas.microsoft.com/office/drawing/2016/5/14/chartex" xmlns:mc="http://schemas.openxmlformats.org/markup-compatibility/2006" xmlns:aink="http://schemas.microsoft.com/office/drawing/2016/ink" xmlns:am3d="http://schemas.microsoft.com/office/drawing/2017/model3d" xmlns:o="urn:schemas-microsoft-com:office:office" xmlns:r="http://schemas.openxmlformats.org/officeDocument/2006/relationships" xmlns:m="http://schemas.openxmlformats.org/officeDocument/2006/math" xmlns:v="urn:schemas-microsoft-com:vml" xmlns:wp14="http://schemas.microsoft.com/office/word/2010/wordprocessingDrawing" xmlns:wp="http://schemas.openxmlformats.org/drawingml/2006/wordprocessingDrawing" xmlns:w10="urn:schemas-microsoft-com:office:word" xmlns:w="http://schemas.openxmlformats.org/wordprocessingml/2006/main" xmlns:w14="http://schemas.microsoft.com/office/word/2010/wordml" xmlns:w15="http://schemas.microsoft.com/office/word/2012/wordml" xmlns:w16cex="http://schemas.microsoft.com/office/word/2018/wordml/cex" xmlns:w16cid="http://schemas.microsoft.com/office/word/2016/wordml/cid" xmlns:w16="http://schemas.microsoft.com/office/word/2018/wordml" xmlns:w16se="http://schemas.microsoft.com/office/word/2015/wordml/symex" xmlns:wpg="http://schemas.microsoft.com/office/word/2010/wordprocessingGroup" xmlns:wpi="http://schemas.microsoft.com/office/word/2010/wordprocessingInk" xmlns:wne="http://schemas.microsoft.com/office/word/2006/wordml" xmlns:wps="http://schemas.microsoft.com/office/word/2010/wordprocessingShape" mc:Ignorable="w14 w15 w16se w16cid w16 w16cex wp14">
   <w:body>
     <w:p>
       <w:pPr>
@@ -12,13 +12,8 @@
     </w:p>
     <w:p>
       <w:r>
-        <w:t xml:space="preserve">Review </w:t>
-      </w:r>
-      <w:proofErr w:type="gramStart"/>
-      <w:r>
-        <w:t>core age-structured software and how they deal with this assumption</w:t>
-      </w:r>
-      <w:proofErr w:type="gramEnd"/>
+        <w:t>Review core age-structured software and how they deal with this assumption</w:t>
+      </w:r>
     </w:p>
     <w:p>
       <w:pPr>
@@ -43,89 +38,98 @@
         <w:rPr>
           <w:highlight w:val="yellow"/>
         </w:rPr>
-        <w:t xml:space="preserve">ASAP – Chris </w:t>
+        <w:t>ASAP – Chris Legault</w:t>
+      </w:r>
+    </w:p>
+    <w:p>
+      <w:r>
+        <w:rPr>
+          <w:highlight w:val="yellow"/>
+        </w:rPr>
+        <w:t xml:space="preserve">SAM – Anders </w:t>
+      </w:r>
+      <w:r>
+        <w:rPr>
+          <w:highlight w:val="yellow"/>
+        </w:rPr>
+        <w:t>Nielsen</w:t>
+      </w:r>
+    </w:p>
+    <w:p>
+      <w:r>
+        <w:t xml:space="preserve">SS – Rick </w:t>
       </w:r>
       <w:proofErr w:type="spellStart"/>
       <w:r>
-        <w:rPr>
-          <w:highlight w:val="yellow"/>
-        </w:rPr>
-        <w:t>Legault</w:t>
+        <w:t>Methot</w:t>
       </w:r>
       <w:proofErr w:type="spellEnd"/>
     </w:p>
     <w:p>
-      <w:r>
-        <w:rPr>
-          <w:highlight w:val="yellow"/>
-        </w:rPr>
-        <w:t xml:space="preserve">SAM – Anders </w:t>
-      </w:r>
-      <w:r>
-        <w:rPr>
-          <w:highlight w:val="yellow"/>
-        </w:rPr>
-        <w:t>Nielsen</w:t>
+      <w:pPr>
+        <w:rPr>
+          <w:lang w:val="es-ES"/>
+        </w:rPr>
+      </w:pPr>
+      <w:r>
+        <w:rPr>
+          <w:lang w:val="es-ES"/>
+        </w:rPr>
+        <w:t>CASAL2</w:t>
+      </w:r>
+      <w:r>
+        <w:rPr>
+          <w:lang w:val="es-ES"/>
+        </w:rPr>
+        <w:t xml:space="preserve"> </w:t>
+      </w:r>
+      <w:r>
+        <w:rPr>
+          <w:lang w:val="es-ES"/>
+        </w:rPr>
+        <w:t>–</w:t>
+      </w:r>
+      <w:r>
+        <w:rPr>
+          <w:lang w:val="es-ES"/>
+        </w:rPr>
+        <w:t xml:space="preserve"> Me</w:t>
       </w:r>
     </w:p>
     <w:p>
-      <w:r>
-        <w:t xml:space="preserve">SS – Rick </w:t>
-      </w:r>
+      <w:pPr>
+        <w:rPr>
+          <w:lang w:val="es-ES"/>
+        </w:rPr>
+      </w:pPr>
       <w:proofErr w:type="spellStart"/>
       <w:r>
-        <w:t>Methot</w:t>
+        <w:rPr>
+          <w:lang w:val="es-ES"/>
+        </w:rPr>
+        <w:t>Multifan-cl</w:t>
       </w:r>
       <w:proofErr w:type="spellEnd"/>
+      <w:r>
+        <w:rPr>
+          <w:lang w:val="es-ES"/>
+        </w:rPr>
+        <w:t xml:space="preserve"> – Nick Davies</w:t>
+      </w:r>
     </w:p>
     <w:p>
       <w:r>
-        <w:t>CASAL2</w:t>
-      </w:r>
-      <w:r>
-        <w:t xml:space="preserve"> </w:t>
-      </w:r>
-      <w:r>
-        <w:t>–</w:t>
-      </w:r>
-      <w:r>
-        <w:t xml:space="preserve"> Me</w:t>
+        <w:t xml:space="preserve">Email authors and ask them to check I have reflected their package correctly and review reference points and general input. </w:t>
       </w:r>
     </w:p>
     <w:p>
-      <w:proofErr w:type="spellStart"/>
-      <w:r>
-        <w:t>Multifan</w:t>
-      </w:r>
-      <w:proofErr w:type="spellEnd"/>
-      <w:r>
-        <w:t>-cl</w:t>
-      </w:r>
-      <w:r>
-        <w:t xml:space="preserve"> – Nick Davies</w:t>
+      <w:r>
+        <w:t xml:space="preserve">Ask if there other packages that I need to consider. </w:t>
       </w:r>
     </w:p>
     <w:p>
       <w:r>
-        <w:t xml:space="preserve">Email authors and ask them to check I have reflected their package correctly and review reference points and general input. </w:t>
-      </w:r>
-    </w:p>
-    <w:p>
-      <w:r>
-        <w:t xml:space="preserve">Ask if there other packages that I need to consider. </w:t>
-      </w:r>
-    </w:p>
-    <w:p>
-      <w:r>
-        <w:t xml:space="preserve">Ask for any other papers that they have come across on </w:t>
-      </w:r>
-      <w:proofErr w:type="gramStart"/>
-      <w:r>
-        <w:t>this</w:t>
-      </w:r>
-      <w:proofErr w:type="gramEnd"/>
-      <w:r>
-        <w:t xml:space="preserve"> topic that I have missed.</w:t>
+        <w:t>Ask for any other papers that they have come across on this topic that I have missed.</w:t>
       </w:r>
     </w:p>
     <w:p>
@@ -166,23 +170,7 @@
     </w:p>
     <w:p>
       <w:r>
-        <w:t xml:space="preserve">Based on the document from </w:t>
-      </w:r>
-      <w:proofErr w:type="spellStart"/>
-      <w:r>
-        <w:t>Legault</w:t>
-      </w:r>
-      <w:proofErr w:type="spellEnd"/>
-      <w:r>
-        <w:t xml:space="preserve"> and </w:t>
-      </w:r>
-      <w:proofErr w:type="spellStart"/>
-      <w:r>
-        <w:t>Restrepo</w:t>
-      </w:r>
-      <w:proofErr w:type="spellEnd"/>
-      <w:r>
-        <w:t xml:space="preserve"> (1998)</w:t>
+        <w:t>Based on the document from Legault and Restrepo (1998)</w:t>
       </w:r>
       <w:r>
         <w:t xml:space="preserve"> (equation 9)</w:t>
@@ -839,16 +827,8 @@
         <w:rPr>
           <w:rFonts w:eastAsiaTheme="minorEastAsia"/>
         </w:rPr>
-        <w:t xml:space="preserve"> </w:t>
-      </w:r>
-      <w:proofErr w:type="gramStart"/>
-      <w:r>
-        <w:rPr>
-          <w:rFonts w:eastAsiaTheme="minorEastAsia"/>
-        </w:rPr>
-        <w:t xml:space="preserve">and </w:t>
-      </w:r>
-      <w:proofErr w:type="gramEnd"/>
+        <w:t xml:space="preserve"> and </w:t>
+      </w:r>
       <m:oMath>
         <m:sSub>
           <m:sSubPr>
@@ -1028,15 +1008,7 @@
     </w:p>
     <w:p>
       <w:r>
-        <w:t xml:space="preserve">This research focuses on non-state-space age-structured models, but for </w:t>
-      </w:r>
-      <w:proofErr w:type="gramStart"/>
-      <w:r>
-        <w:t>completeness</w:t>
-      </w:r>
-      <w:proofErr w:type="gramEnd"/>
-      <w:r>
-        <w:t xml:space="preserve"> we included the common initial conditions for age-structured state-space models using </w:t>
+        <w:t xml:space="preserve">This research focuses on non-state-space age-structured models, but for completeness we included the common initial conditions for age-structured state-space models using </w:t>
       </w:r>
       <w:r>
         <w:t xml:space="preserve">the paper from Nielsen </w:t>
@@ -1213,8 +1185,6 @@
         </w:rPr>
         <w:t>S</w:t>
       </w:r>
-      <w:bookmarkStart w:id="0" w:name="_GoBack"/>
-      <w:bookmarkEnd w:id="0"/>
       <w:r>
         <w:rPr>
           <w:rFonts w:eastAsiaTheme="minorEastAsia"/>
@@ -1283,13 +1253,7 @@
             <w:rPr>
               <w:rFonts w:ascii="Cambria Math" w:hAnsi="Cambria Math"/>
             </w:rPr>
-            <m:t xml:space="preserve"> ~ </m:t>
-          </m:r>
-          <m:r>
-            <w:rPr>
-              <w:rFonts w:ascii="Cambria Math" w:hAnsi="Cambria Math"/>
-            </w:rPr>
-            <m:t>Normal</m:t>
+            <m:t xml:space="preserve"> ~ Normal</m:t>
           </m:r>
           <m:d>
             <m:dPr>
@@ -1483,8 +1447,13 @@
         <w:t xml:space="preserve"> approach </w:t>
       </w:r>
       <w:r>
-        <w:t>is similar to</w:t>
-      </w:r>
+        <w:t xml:space="preserve">is </w:t>
+      </w:r>
+      <w:proofErr w:type="gramStart"/>
+      <w:r>
+        <w:t>similar to</w:t>
+      </w:r>
+      <w:proofErr w:type="gramEnd"/>
       <w:r>
         <w:t xml:space="preserve"> </w:t>
       </w:r>
@@ -1544,7 +1513,6 @@
         </w:rPr>
         <w:t xml:space="preserve"> and removes the age-specific </w:t>
       </w:r>
-      <w:proofErr w:type="gramStart"/>
       <w:r>
         <w:rPr>
           <w:rFonts w:eastAsiaTheme="minorEastAsia"/>
@@ -1557,7 +1525,6 @@
         </w:rPr>
         <w:t xml:space="preserve"> </w:t>
       </w:r>
-      <w:proofErr w:type="gramEnd"/>
       <m:oMath>
         <m:sSub>
           <m:sSubPr>
@@ -1731,19 +1698,7 @@
                     <w:rPr>
                       <w:rFonts w:ascii="Cambria Math" w:hAnsi="Cambria Math"/>
                     </w:rPr>
-                    <m:t xml:space="preserve"> ,                       </m:t>
-                  </m:r>
-                  <m:r>
-                    <w:rPr>
-                      <w:rFonts w:ascii="Cambria Math" w:hAnsi="Cambria Math"/>
-                    </w:rPr>
-                    <m:t xml:space="preserve">          </m:t>
-                  </m:r>
-                  <m:r>
-                    <w:rPr>
-                      <w:rFonts w:ascii="Cambria Math" w:hAnsi="Cambria Math"/>
-                    </w:rPr>
-                    <m:t>a=1</m:t>
+                    <m:t xml:space="preserve"> ,                                 a=1</m:t>
                   </m:r>
                 </m:e>
                 <m:e>
@@ -3532,16 +3487,8 @@
         <w:rPr>
           <w:rFonts w:eastAsiaTheme="minorEastAsia"/>
         </w:rPr>
-        <w:t xml:space="preserve"> </w:t>
-      </w:r>
-      <w:proofErr w:type="gramStart"/>
-      <w:r>
-        <w:rPr>
-          <w:rFonts w:eastAsiaTheme="minorEastAsia"/>
-        </w:rPr>
-        <w:t xml:space="preserve">and </w:t>
-      </w:r>
-      <w:proofErr w:type="gramEnd"/>
+        <w:t xml:space="preserve"> and </w:t>
+      </w:r>
       <m:oMath>
         <m:sSub>
           <m:sSubPr>
@@ -5478,6 +5425,43 @@
       <w:r>
         <w:t>Depletion based on initial year SSB</w:t>
       </w:r>
+      <w:r>
+        <w:t xml:space="preserve"> (not </w:t>
+      </w:r>
+      <m:oMath>
+        <m:sSub>
+          <m:sSubPr>
+            <m:ctrlPr>
+              <w:rPr>
+                <w:rFonts w:ascii="Cambria Math" w:hAnsi="Cambria Math"/>
+                <w:i/>
+              </w:rPr>
+            </m:ctrlPr>
+          </m:sSubPr>
+          <m:e>
+            <m:r>
+              <w:rPr>
+                <w:rFonts w:ascii="Cambria Math" w:hAnsi="Cambria Math"/>
+              </w:rPr>
+              <m:t>B</m:t>
+            </m:r>
+          </m:e>
+          <m:sub>
+            <m:r>
+              <w:rPr>
+                <w:rFonts w:ascii="Cambria Math" w:hAnsi="Cambria Math"/>
+              </w:rPr>
+              <m:t>0</m:t>
+            </m:r>
+          </m:sub>
+        </m:sSub>
+      </m:oMath>
+      <w:r>
+        <w:rPr>
+          <w:rFonts w:eastAsiaTheme="minorEastAsia"/>
+        </w:rPr>
+        <w:t>)</w:t>
+      </w:r>
     </w:p>
     <w:p>
       <w:pPr>
@@ -5607,21 +5591,12 @@
           <w:u w:val="single"/>
         </w:rPr>
       </w:pPr>
-      <w:proofErr w:type="spellStart"/>
       <w:r>
         <w:rPr>
           <w:rFonts w:eastAsiaTheme="minorEastAsia"/>
           <w:u w:val="single"/>
         </w:rPr>
-        <w:t>Spawner</w:t>
-      </w:r>
-      <w:proofErr w:type="spellEnd"/>
-      <w:r>
-        <w:rPr>
-          <w:rFonts w:eastAsiaTheme="minorEastAsia"/>
-          <w:u w:val="single"/>
-        </w:rPr>
-        <w:t xml:space="preserve"> per recruit (</w:t>
+        <w:t>Spawner per recruit (</w:t>
       </w:r>
       <w:r>
         <w:rPr>
@@ -5688,16 +5663,8 @@
         <w:rPr>
           <w:rFonts w:eastAsiaTheme="minorEastAsia"/>
         </w:rPr>
-        <w:t xml:space="preserve"> and </w:t>
-      </w:r>
-      <w:proofErr w:type="gramStart"/>
-      <w:r>
-        <w:rPr>
-          <w:rFonts w:eastAsiaTheme="minorEastAsia"/>
-        </w:rPr>
-        <w:t xml:space="preserve">assume </w:t>
-      </w:r>
-      <w:proofErr w:type="gramEnd"/>
+        <w:t xml:space="preserve"> and assume </w:t>
+      </w:r>
       <m:oMath>
         <m:sSub>
           <m:sSubPr>
@@ -6177,6 +6144,64 @@
                   </m:r>
                 </m:sub>
               </m:sSub>
+              <m:sSup>
+                <m:sSupPr>
+                  <m:ctrlPr>
+                    <w:rPr>
+                      <w:rFonts w:ascii="Cambria Math" w:eastAsiaTheme="minorEastAsia" w:hAnsi="Cambria Math"/>
+                      <w:i/>
+                    </w:rPr>
+                  </m:ctrlPr>
+                </m:sSupPr>
+                <m:e>
+                  <m:r>
+                    <w:rPr>
+                      <w:rFonts w:ascii="Cambria Math" w:eastAsiaTheme="minorEastAsia" w:hAnsi="Cambria Math"/>
+                    </w:rPr>
+                    <m:t>e</m:t>
+                  </m:r>
+                </m:e>
+                <m:sup>
+                  <m:r>
+                    <w:rPr>
+                      <w:rFonts w:ascii="Cambria Math" w:eastAsiaTheme="minorEastAsia" w:hAnsi="Cambria Math"/>
+                    </w:rPr>
+                    <m:t>-</m:t>
+                  </m:r>
+                  <m:sSub>
+                    <m:sSubPr>
+                      <m:ctrlPr>
+                        <w:rPr>
+                          <w:rFonts w:ascii="Cambria Math" w:eastAsiaTheme="minorEastAsia" w:hAnsi="Cambria Math"/>
+                          <w:i/>
+                        </w:rPr>
+                      </m:ctrlPr>
+                    </m:sSubPr>
+                    <m:e>
+                      <m:r>
+                        <w:rPr>
+                          <w:rFonts w:ascii="Cambria Math" w:eastAsiaTheme="minorEastAsia" w:hAnsi="Cambria Math"/>
+                        </w:rPr>
+                        <m:t>Z</m:t>
+                      </m:r>
+                    </m:e>
+                    <m:sub>
+                      <m:r>
+                        <w:rPr>
+                          <w:rFonts w:ascii="Cambria Math" w:eastAsiaTheme="minorEastAsia" w:hAnsi="Cambria Math"/>
+                        </w:rPr>
+                        <m:t>a</m:t>
+                      </m:r>
+                    </m:sub>
+                  </m:sSub>
+                  <m:r>
+                    <w:rPr>
+                      <w:rFonts w:ascii="Cambria Math" w:eastAsiaTheme="minorEastAsia" w:hAnsi="Cambria Math"/>
+                    </w:rPr>
+                    <m:t>δ</m:t>
+                  </m:r>
+                </m:sup>
+              </m:sSup>
               <m:sSub>
                 <m:sSubPr>
                   <m:ctrlPr>
@@ -6312,16 +6337,8 @@
         <w:rPr>
           <w:rFonts w:eastAsiaTheme="minorEastAsia"/>
         </w:rPr>
-        <w:t xml:space="preserve"> the proportion mature for </w:t>
-      </w:r>
-      <w:proofErr w:type="gramStart"/>
-      <w:r>
-        <w:rPr>
-          <w:rFonts w:eastAsiaTheme="minorEastAsia"/>
-        </w:rPr>
-        <w:t xml:space="preserve">age </w:t>
-      </w:r>
-      <w:proofErr w:type="gramEnd"/>
+        <w:t xml:space="preserve"> the proportion mature for age </w:t>
+      </w:r>
       <m:oMath>
         <m:r>
           <w:rPr>
@@ -6334,6 +6351,60 @@
         <w:rPr>
           <w:rFonts w:eastAsiaTheme="minorEastAsia"/>
         </w:rPr>
+        <w:t xml:space="preserve">, </w:t>
+      </w:r>
+      <m:oMath>
+        <m:r>
+          <w:rPr>
+            <w:rFonts w:ascii="Cambria Math" w:eastAsiaTheme="minorEastAsia" w:hAnsi="Cambria Math"/>
+          </w:rPr>
+          <m:t>δ</m:t>
+        </m:r>
+      </m:oMath>
+      <w:r>
+        <w:rPr>
+          <w:rFonts w:eastAsiaTheme="minorEastAsia"/>
+        </w:rPr>
+        <w:t xml:space="preserve"> is the proportion of total mortality (</w:t>
+      </w:r>
+      <m:oMath>
+        <m:sSub>
+          <m:sSubPr>
+            <m:ctrlPr>
+              <w:rPr>
+                <w:rFonts w:ascii="Cambria Math" w:eastAsiaTheme="minorEastAsia" w:hAnsi="Cambria Math"/>
+                <w:i/>
+              </w:rPr>
+            </m:ctrlPr>
+          </m:sSubPr>
+          <m:e>
+            <m:r>
+              <w:rPr>
+                <w:rFonts w:ascii="Cambria Math" w:eastAsiaTheme="minorEastAsia" w:hAnsi="Cambria Math"/>
+              </w:rPr>
+              <m:t>Z</m:t>
+            </m:r>
+          </m:e>
+          <m:sub>
+            <m:r>
+              <w:rPr>
+                <w:rFonts w:ascii="Cambria Math" w:eastAsiaTheme="minorEastAsia" w:hAnsi="Cambria Math"/>
+              </w:rPr>
+              <m:t>a</m:t>
+            </m:r>
+          </m:sub>
+        </m:sSub>
+      </m:oMath>
+      <w:r>
+        <w:rPr>
+          <w:rFonts w:eastAsiaTheme="minorEastAsia"/>
+        </w:rPr>
+        <w:t>) taken before SSB is calculated</w:t>
+      </w:r>
+      <w:r>
+        <w:rPr>
+          <w:rFonts w:eastAsiaTheme="minorEastAsia"/>
+        </w:rPr>
         <w:t>.</w:t>
       </w:r>
       <w:r>
@@ -6356,14 +6427,12 @@
         </w:rPr>
         <w:t xml:space="preserve"> you can also calculate Yield per recruit assuming the </w:t>
       </w:r>
-      <w:proofErr w:type="spellStart"/>
-      <w:r>
-        <w:rPr>
-          <w:rFonts w:eastAsiaTheme="minorEastAsia"/>
-        </w:rPr>
-        <w:t>baranov</w:t>
-      </w:r>
-      <w:proofErr w:type="spellEnd"/>
+      <w:r>
+        <w:rPr>
+          <w:rFonts w:eastAsiaTheme="minorEastAsia"/>
+        </w:rPr>
+        <w:t>Baranov</w:t>
+      </w:r>
       <w:r>
         <w:rPr>
           <w:rFonts w:eastAsiaTheme="minorEastAsia"/>
@@ -6396,6 +6465,7 @@
         <w:rPr>
           <w:rFonts w:eastAsiaTheme="minorEastAsia"/>
         </w:rPr>
+        <w:lastRenderedPageBreak/>
         <w:t xml:space="preserve">Set </w:t>
       </w:r>
       <m:oMath>
@@ -6436,16 +6506,8 @@
         <w:rPr>
           <w:rFonts w:eastAsiaTheme="minorEastAsia"/>
         </w:rPr>
-        <w:t xml:space="preserve"> and </w:t>
-      </w:r>
-      <w:proofErr w:type="gramStart"/>
-      <w:r>
-        <w:rPr>
-          <w:rFonts w:eastAsiaTheme="minorEastAsia"/>
-        </w:rPr>
-        <w:t xml:space="preserve">assume </w:t>
-      </w:r>
-      <w:proofErr w:type="gramEnd"/>
+        <w:t xml:space="preserve"> and assume </w:t>
+      </w:r>
       <m:oMath>
         <m:sSub>
           <m:sSubPr>
@@ -6832,14 +6894,7 @@
             <w:rPr>
               <w:rFonts w:ascii="Cambria Math" w:eastAsiaTheme="minorEastAsia" w:hAnsi="Cambria Math"/>
             </w:rPr>
-            <w:lastRenderedPageBreak/>
-            <m:t>Y</m:t>
-          </m:r>
-          <m:r>
-            <w:rPr>
-              <w:rFonts w:ascii="Cambria Math" w:eastAsiaTheme="minorEastAsia" w:hAnsi="Cambria Math"/>
-            </w:rPr>
-            <m:t>PR</m:t>
+            <m:t>YPR</m:t>
           </m:r>
           <m:d>
             <m:dPr>
@@ -7197,16 +7252,8 @@
         <w:rPr>
           <w:rFonts w:eastAsiaTheme="minorEastAsia"/>
         </w:rPr>
-        <w:t xml:space="preserve"> the proportion mature for </w:t>
-      </w:r>
-      <w:proofErr w:type="gramStart"/>
-      <w:r>
-        <w:rPr>
-          <w:rFonts w:eastAsiaTheme="minorEastAsia"/>
-        </w:rPr>
-        <w:t xml:space="preserve">age </w:t>
-      </w:r>
-      <w:proofErr w:type="gramEnd"/>
+        <w:t xml:space="preserve"> the proportion mature for age </w:t>
+      </w:r>
       <m:oMath>
         <m:r>
           <w:rPr>
@@ -7235,14 +7282,12 @@
         </w:rPr>
         <w:t xml:space="preserve"> you can also calculate Yield per recruit assuming the </w:t>
       </w:r>
-      <w:proofErr w:type="spellStart"/>
-      <w:r>
-        <w:rPr>
-          <w:rFonts w:eastAsiaTheme="minorEastAsia"/>
-        </w:rPr>
-        <w:t>baranov</w:t>
-      </w:r>
-      <w:proofErr w:type="spellEnd"/>
+      <w:r>
+        <w:rPr>
+          <w:rFonts w:eastAsiaTheme="minorEastAsia"/>
+        </w:rPr>
+        <w:t>Baranov</w:t>
+      </w:r>
       <w:r>
         <w:rPr>
           <w:rFonts w:eastAsiaTheme="minorEastAsia"/>
@@ -7256,16 +7301,272 @@
           <w:rFonts w:eastAsiaTheme="minorEastAsia"/>
         </w:rPr>
       </w:pPr>
+      <w:r>
+        <w:rPr>
+          <w:rFonts w:eastAsiaTheme="minorEastAsia"/>
+        </w:rPr>
+        <w:t xml:space="preserve">YPR is used to derive the reference points </w:t>
+      </w:r>
+      <m:oMath>
+        <m:sSub>
+          <m:sSubPr>
+            <m:ctrlPr>
+              <w:rPr>
+                <w:rFonts w:ascii="Cambria Math" w:eastAsiaTheme="minorEastAsia" w:hAnsi="Cambria Math"/>
+                <w:i/>
+              </w:rPr>
+            </m:ctrlPr>
+          </m:sSubPr>
+          <m:e>
+            <m:r>
+              <w:rPr>
+                <w:rFonts w:ascii="Cambria Math" w:eastAsiaTheme="minorEastAsia" w:hAnsi="Cambria Math"/>
+              </w:rPr>
+              <m:t>F</m:t>
+            </m:r>
+          </m:e>
+          <m:sub>
+            <m:r>
+              <w:rPr>
+                <w:rFonts w:ascii="Cambria Math" w:eastAsiaTheme="minorEastAsia" w:hAnsi="Cambria Math"/>
+              </w:rPr>
+              <m:t>max</m:t>
+            </m:r>
+          </m:sub>
+        </m:sSub>
+      </m:oMath>
+      <w:r>
+        <w:rPr>
+          <w:rFonts w:eastAsiaTheme="minorEastAsia"/>
+        </w:rPr>
+        <w:t xml:space="preserve"> which is the F that </w:t>
+      </w:r>
+      <w:r>
+        <w:rPr>
+          <w:rFonts w:eastAsiaTheme="minorEastAsia"/>
+        </w:rPr>
+        <w:t>maximize</w:t>
+      </w:r>
+      <w:r>
+        <w:rPr>
+          <w:rFonts w:eastAsiaTheme="minorEastAsia"/>
+        </w:rPr>
+        <w:t xml:space="preserve"> the YPR curve and </w:t>
+      </w:r>
+      <m:oMath>
+        <m:sSub>
+          <m:sSubPr>
+            <m:ctrlPr>
+              <w:rPr>
+                <w:rFonts w:ascii="Cambria Math" w:eastAsiaTheme="minorEastAsia" w:hAnsi="Cambria Math"/>
+                <w:i/>
+              </w:rPr>
+            </m:ctrlPr>
+          </m:sSubPr>
+          <m:e>
+            <m:r>
+              <w:rPr>
+                <w:rFonts w:ascii="Cambria Math" w:eastAsiaTheme="minorEastAsia" w:hAnsi="Cambria Math"/>
+              </w:rPr>
+              <m:t>F</m:t>
+            </m:r>
+          </m:e>
+          <m:sub>
+            <m:r>
+              <w:rPr>
+                <w:rFonts w:ascii="Cambria Math" w:eastAsiaTheme="minorEastAsia" w:hAnsi="Cambria Math"/>
+              </w:rPr>
+              <m:t>0.1</m:t>
+            </m:r>
+          </m:sub>
+        </m:sSub>
+      </m:oMath>
+      <w:r>
+        <w:rPr>
+          <w:rFonts w:eastAsiaTheme="minorEastAsia"/>
+        </w:rPr>
+        <w:t xml:space="preserve"> which is the F corresponding to when the gradient </w:t>
+      </w:r>
+      <w:r>
+        <w:rPr>
+          <w:rFonts w:eastAsiaTheme="minorEastAsia"/>
+        </w:rPr>
+        <w:t>of</w:t>
+      </w:r>
+      <w:r>
+        <w:rPr>
+          <w:rFonts w:eastAsiaTheme="minorEastAsia"/>
+        </w:rPr>
+        <w:t xml:space="preserve"> </w:t>
+      </w:r>
+      <m:oMath>
+        <m:r>
+          <w:rPr>
+            <w:rFonts w:ascii="Cambria Math" w:eastAsiaTheme="minorEastAsia" w:hAnsi="Cambria Math"/>
+          </w:rPr>
+          <m:t>YPR</m:t>
+        </m:r>
+        <m:d>
+          <m:dPr>
+            <m:ctrlPr>
+              <w:rPr>
+                <w:rFonts w:ascii="Cambria Math" w:eastAsiaTheme="minorEastAsia" w:hAnsi="Cambria Math"/>
+                <w:i/>
+              </w:rPr>
+            </m:ctrlPr>
+          </m:dPr>
+          <m:e>
+            <m:acc>
+              <m:accPr>
+                <m:chr m:val="̃"/>
+                <m:ctrlPr>
+                  <w:rPr>
+                    <w:rFonts w:ascii="Cambria Math" w:eastAsiaTheme="minorEastAsia" w:hAnsi="Cambria Math"/>
+                    <w:i/>
+                  </w:rPr>
+                </m:ctrlPr>
+              </m:accPr>
+              <m:e>
+                <m:r>
+                  <w:rPr>
+                    <w:rFonts w:ascii="Cambria Math" w:eastAsiaTheme="minorEastAsia" w:hAnsi="Cambria Math"/>
+                  </w:rPr>
+                  <m:t>F</m:t>
+                </m:r>
+              </m:e>
+            </m:acc>
+            <m:r>
+              <w:rPr>
+                <w:rFonts w:ascii="Cambria Math" w:eastAsiaTheme="minorEastAsia" w:hAnsi="Cambria Math"/>
+              </w:rPr>
+              <m:t>=0</m:t>
+            </m:r>
+          </m:e>
+        </m:d>
+      </m:oMath>
+      <w:r>
+        <w:rPr>
+          <w:rFonts w:eastAsiaTheme="minorEastAsia"/>
+        </w:rPr>
+        <w:t xml:space="preserve"> </w:t>
+      </w:r>
+      <w:r>
+        <w:rPr>
+          <w:rFonts w:eastAsiaTheme="minorEastAsia"/>
+        </w:rPr>
+        <w:t xml:space="preserve"> </w:t>
+      </w:r>
+      <w:r>
+        <w:rPr>
+          <w:rFonts w:eastAsiaTheme="minorEastAsia"/>
+        </w:rPr>
+        <w:t>equals 0.1.</w:t>
+      </w:r>
     </w:p>
     <w:p>
       <w:pPr>
         <w:rPr>
           <w:rFonts w:eastAsiaTheme="minorEastAsia"/>
+          <w:u w:val="single"/>
         </w:rPr>
       </w:pPr>
+      <w:r>
+        <w:rPr>
+          <w:rFonts w:eastAsiaTheme="minorEastAsia"/>
+          <w:u w:val="single"/>
+        </w:rPr>
+        <w:t>Maximum sustainable yield</w:t>
+      </w:r>
+      <w:r>
+        <w:rPr>
+          <w:rFonts w:eastAsiaTheme="minorEastAsia"/>
+        </w:rPr>
+        <w:t xml:space="preserve"> (</w:t>
+      </w:r>
+      <m:oMath>
+        <m:sSub>
+          <m:sSubPr>
+            <m:ctrlPr>
+              <w:rPr>
+                <w:rFonts w:ascii="Cambria Math" w:eastAsiaTheme="minorEastAsia" w:hAnsi="Cambria Math"/>
+                <w:i/>
+              </w:rPr>
+            </m:ctrlPr>
+          </m:sSubPr>
+          <m:e>
+            <m:r>
+              <w:rPr>
+                <w:rFonts w:ascii="Cambria Math" w:eastAsiaTheme="minorEastAsia" w:hAnsi="Cambria Math"/>
+              </w:rPr>
+              <m:t>F</m:t>
+            </m:r>
+          </m:e>
+          <m:sub>
+            <m:r>
+              <w:rPr>
+                <w:rFonts w:ascii="Cambria Math" w:eastAsiaTheme="minorEastAsia" w:hAnsi="Cambria Math"/>
+              </w:rPr>
+              <m:t>msy</m:t>
+            </m:r>
+          </m:sub>
+        </m:sSub>
+        <m:r>
+          <w:rPr>
+            <w:rFonts w:ascii="Cambria Math" w:eastAsiaTheme="minorEastAsia" w:hAnsi="Cambria Math"/>
+          </w:rPr>
+          <m:t xml:space="preserve">, </m:t>
+        </m:r>
+        <m:sSub>
+          <m:sSubPr>
+            <m:ctrlPr>
+              <w:rPr>
+                <w:rFonts w:ascii="Cambria Math" w:eastAsiaTheme="minorEastAsia" w:hAnsi="Cambria Math"/>
+                <w:i/>
+              </w:rPr>
+            </m:ctrlPr>
+          </m:sSubPr>
+          <m:e>
+            <m:r>
+              <w:rPr>
+                <w:rFonts w:ascii="Cambria Math" w:eastAsiaTheme="minorEastAsia" w:hAnsi="Cambria Math"/>
+              </w:rPr>
+              <m:t>B</m:t>
+            </m:r>
+          </m:e>
+          <m:sub>
+            <m:r>
+              <w:rPr>
+                <w:rFonts w:ascii="Cambria Math" w:eastAsiaTheme="minorEastAsia" w:hAnsi="Cambria Math"/>
+              </w:rPr>
+              <m:t>msy</m:t>
+            </m:r>
+          </m:sub>
+        </m:sSub>
+      </m:oMath>
+      <w:r>
+        <w:rPr>
+          <w:rFonts w:eastAsiaTheme="minorEastAsia"/>
+        </w:rPr>
+        <w:t>)</w:t>
+      </w:r>
     </w:p>
     <w:p/>
     <w:p/>
+    <w:p>
+      <w:pPr>
+        <w:rPr>
+          <w:rFonts w:eastAsiaTheme="minorEastAsia"/>
+          <w:u w:val="single"/>
+        </w:rPr>
+      </w:pPr>
+      <w:r>
+        <w:rPr>
+          <w:rFonts w:eastAsiaTheme="minorEastAsia"/>
+          <w:u w:val="single"/>
+        </w:rPr>
+        <w:t>Estimating Reference points</w:t>
+      </w:r>
+    </w:p>
     <w:p/>
     <w:p/>
     <w:p/>
@@ -8641,6 +8942,7 @@
               <w:rPr>
                 <w:rFonts w:cstheme="minorHAnsi"/>
               </w:rPr>
+              <w:lastRenderedPageBreak/>
               <w:t>Age at 50% selective (</w:t>
             </w:r>
             <m:oMath>
@@ -8863,6 +9165,1398 @@
     </w:tbl>
     <w:p/>
     <w:p/>
+    <w:p>
+      <w:r>
+        <w:t>OM</w:t>
+      </w:r>
+    </w:p>
+    <w:p>
+      <w:pPr>
+        <w:rPr>
+          <w:rFonts w:eastAsiaTheme="minorEastAsia"/>
+        </w:rPr>
+      </w:pPr>
+      <m:oMathPara>
+        <m:oMath>
+          <m:sSub>
+            <m:sSubPr>
+              <m:ctrlPr>
+                <w:rPr>
+                  <w:rFonts w:ascii="Cambria Math" w:hAnsi="Cambria Math"/>
+                  <w:i/>
+                </w:rPr>
+              </m:ctrlPr>
+            </m:sSubPr>
+            <m:e>
+              <m:r>
+                <w:rPr>
+                  <w:rFonts w:ascii="Cambria Math" w:hAnsi="Cambria Math"/>
+                </w:rPr>
+                <m:t>N</m:t>
+              </m:r>
+            </m:e>
+            <m:sub>
+              <m:r>
+                <w:rPr>
+                  <w:rFonts w:ascii="Cambria Math" w:hAnsi="Cambria Math"/>
+                </w:rPr>
+                <m:t>a,y</m:t>
+              </m:r>
+            </m:sub>
+          </m:sSub>
+          <m:r>
+            <w:rPr>
+              <w:rFonts w:ascii="Cambria Math" w:hAnsi="Cambria Math"/>
+            </w:rPr>
+            <m:t xml:space="preserve">= </m:t>
+          </m:r>
+          <m:d>
+            <m:dPr>
+              <m:begChr m:val="{"/>
+              <m:endChr m:val=""/>
+              <m:ctrlPr>
+                <w:rPr>
+                  <w:rFonts w:ascii="Cambria Math" w:hAnsi="Cambria Math"/>
+                  <w:i/>
+                </w:rPr>
+              </m:ctrlPr>
+            </m:dPr>
+            <m:e>
+              <m:eqArr>
+                <m:eqArrPr>
+                  <m:ctrlPr>
+                    <w:rPr>
+                      <w:rFonts w:ascii="Cambria Math" w:hAnsi="Cambria Math"/>
+                      <w:i/>
+                    </w:rPr>
+                  </m:ctrlPr>
+                </m:eqArrPr>
+                <m:e>
+                  <m:sSub>
+                    <m:sSubPr>
+                      <m:ctrlPr>
+                        <w:rPr>
+                          <w:rFonts w:ascii="Cambria Math" w:hAnsi="Cambria Math"/>
+                          <w:i/>
+                        </w:rPr>
+                      </m:ctrlPr>
+                    </m:sSubPr>
+                    <m:e>
+                      <m:r>
+                        <w:rPr>
+                          <w:rFonts w:ascii="Cambria Math" w:hAnsi="Cambria Math"/>
+                        </w:rPr>
+                        <m:t>R</m:t>
+                      </m:r>
+                    </m:e>
+                    <m:sub>
+                      <m:r>
+                        <w:rPr>
+                          <w:rFonts w:ascii="Cambria Math" w:hAnsi="Cambria Math"/>
+                        </w:rPr>
+                        <m:t>r,y</m:t>
+                      </m:r>
+                    </m:sub>
+                  </m:sSub>
+                  <m:r>
+                    <w:rPr>
+                      <w:rFonts w:ascii="Cambria Math" w:hAnsi="Cambria Math"/>
+                    </w:rPr>
+                    <m:t xml:space="preserve">,                                                                                              a= </m:t>
+                  </m:r>
+                  <m:sSub>
+                    <m:sSubPr>
+                      <m:ctrlPr>
+                        <w:rPr>
+                          <w:rFonts w:ascii="Cambria Math" w:hAnsi="Cambria Math"/>
+                          <w:i/>
+                        </w:rPr>
+                      </m:ctrlPr>
+                    </m:sSubPr>
+                    <m:e>
+                      <m:r>
+                        <w:rPr>
+                          <w:rFonts w:ascii="Cambria Math" w:hAnsi="Cambria Math"/>
+                        </w:rPr>
+                        <m:t>a</m:t>
+                      </m:r>
+                    </m:e>
+                    <m:sub>
+                      <m:r>
+                        <w:rPr>
+                          <w:rFonts w:ascii="Cambria Math" w:hAnsi="Cambria Math"/>
+                        </w:rPr>
+                        <m:t>1</m:t>
+                      </m:r>
+                    </m:sub>
+                  </m:sSub>
+                </m:e>
+                <m:e>
+                  <m:sSub>
+                    <m:sSubPr>
+                      <m:ctrlPr>
+                        <w:rPr>
+                          <w:rFonts w:ascii="Cambria Math" w:hAnsi="Cambria Math"/>
+                          <w:i/>
+                        </w:rPr>
+                      </m:ctrlPr>
+                    </m:sSubPr>
+                    <m:e>
+                      <m:r>
+                        <w:rPr>
+                          <w:rFonts w:ascii="Cambria Math" w:hAnsi="Cambria Math"/>
+                        </w:rPr>
+                        <m:t>N</m:t>
+                      </m:r>
+                    </m:e>
+                    <m:sub>
+                      <m:r>
+                        <w:rPr>
+                          <w:rFonts w:ascii="Cambria Math" w:hAnsi="Cambria Math"/>
+                        </w:rPr>
+                        <m:t>a-1,y-1</m:t>
+                      </m:r>
+                    </m:sub>
+                  </m:sSub>
+                  <m:func>
+                    <m:funcPr>
+                      <m:ctrlPr>
+                        <w:rPr>
+                          <w:rFonts w:ascii="Cambria Math" w:hAnsi="Cambria Math"/>
+                          <w:i/>
+                        </w:rPr>
+                      </m:ctrlPr>
+                    </m:funcPr>
+                    <m:fName>
+                      <m:r>
+                        <m:rPr>
+                          <m:sty m:val="p"/>
+                        </m:rPr>
+                        <w:rPr>
+                          <w:rFonts w:ascii="Cambria Math" w:hAnsi="Cambria Math"/>
+                        </w:rPr>
+                        <m:t>exp</m:t>
+                      </m:r>
+                    </m:fName>
+                    <m:e>
+                      <m:d>
+                        <m:dPr>
+                          <m:ctrlPr>
+                            <w:rPr>
+                              <w:rFonts w:ascii="Cambria Math" w:hAnsi="Cambria Math"/>
+                              <w:i/>
+                            </w:rPr>
+                          </m:ctrlPr>
+                        </m:dPr>
+                        <m:e>
+                          <m:r>
+                            <w:rPr>
+                              <w:rFonts w:ascii="Cambria Math" w:hAnsi="Cambria Math"/>
+                            </w:rPr>
+                            <m:t>-</m:t>
+                          </m:r>
+                          <m:sSub>
+                            <m:sSubPr>
+                              <m:ctrlPr>
+                                <w:rPr>
+                                  <w:rFonts w:ascii="Cambria Math" w:hAnsi="Cambria Math"/>
+                                  <w:i/>
+                                </w:rPr>
+                              </m:ctrlPr>
+                            </m:sSubPr>
+                            <m:e>
+                              <m:r>
+                                <w:rPr>
+                                  <w:rFonts w:ascii="Cambria Math" w:hAnsi="Cambria Math"/>
+                                </w:rPr>
+                                <m:t>Z</m:t>
+                              </m:r>
+                            </m:e>
+                            <m:sub>
+                              <m:r>
+                                <w:rPr>
+                                  <w:rFonts w:ascii="Cambria Math" w:hAnsi="Cambria Math"/>
+                                </w:rPr>
+                                <m:t>a-1,y-1</m:t>
+                              </m:r>
+                            </m:sub>
+                          </m:sSub>
+                        </m:e>
+                      </m:d>
+                    </m:e>
+                  </m:func>
+                  <m:r>
+                    <w:rPr>
+                      <w:rFonts w:ascii="Cambria Math" w:hAnsi="Cambria Math"/>
+                    </w:rPr>
+                    <m:t xml:space="preserve">,                                                            </m:t>
+                  </m:r>
+                  <m:sSub>
+                    <m:sSubPr>
+                      <m:ctrlPr>
+                        <w:rPr>
+                          <w:rFonts w:ascii="Cambria Math" w:hAnsi="Cambria Math"/>
+                          <w:i/>
+                        </w:rPr>
+                      </m:ctrlPr>
+                    </m:sSubPr>
+                    <m:e>
+                      <m:r>
+                        <w:rPr>
+                          <w:rFonts w:ascii="Cambria Math" w:hAnsi="Cambria Math"/>
+                        </w:rPr>
+                        <m:t>a</m:t>
+                      </m:r>
+                    </m:e>
+                    <m:sub>
+                      <m:r>
+                        <w:rPr>
+                          <w:rFonts w:ascii="Cambria Math" w:hAnsi="Cambria Math"/>
+                        </w:rPr>
+                        <m:t>1</m:t>
+                      </m:r>
+                    </m:sub>
+                  </m:sSub>
+                  <m:r>
+                    <w:rPr>
+                      <w:rFonts w:ascii="Cambria Math" w:hAnsi="Cambria Math"/>
+                    </w:rPr>
+                    <m:t>&lt;a&lt;</m:t>
+                  </m:r>
+                  <m:sSub>
+                    <m:sSubPr>
+                      <m:ctrlPr>
+                        <w:rPr>
+                          <w:rFonts w:ascii="Cambria Math" w:hAnsi="Cambria Math"/>
+                          <w:i/>
+                        </w:rPr>
+                      </m:ctrlPr>
+                    </m:sSubPr>
+                    <m:e>
+                      <m:r>
+                        <w:rPr>
+                          <w:rFonts w:ascii="Cambria Math" w:hAnsi="Cambria Math"/>
+                        </w:rPr>
+                        <m:t>a</m:t>
+                      </m:r>
+                    </m:e>
+                    <m:sub>
+                      <m:r>
+                        <w:rPr>
+                          <w:rFonts w:ascii="Cambria Math" w:hAnsi="Cambria Math"/>
+                        </w:rPr>
+                        <m:t>+</m:t>
+                      </m:r>
+                    </m:sub>
+                  </m:sSub>
+                  <m:r>
+                    <w:rPr>
+                      <w:rFonts w:ascii="Cambria Math" w:hAnsi="Cambria Math"/>
+                    </w:rPr>
+                    <m:t xml:space="preserve"> </m:t>
+                  </m:r>
+                </m:e>
+                <m:e>
+                  <m:sSub>
+                    <m:sSubPr>
+                      <m:ctrlPr>
+                        <w:rPr>
+                          <w:rFonts w:ascii="Cambria Math" w:hAnsi="Cambria Math"/>
+                          <w:i/>
+                        </w:rPr>
+                      </m:ctrlPr>
+                    </m:sSubPr>
+                    <m:e>
+                      <m:r>
+                        <w:rPr>
+                          <w:rFonts w:ascii="Cambria Math" w:hAnsi="Cambria Math"/>
+                        </w:rPr>
+                        <m:t>N</m:t>
+                      </m:r>
+                    </m:e>
+                    <m:sub>
+                      <m:r>
+                        <w:rPr>
+                          <w:rFonts w:ascii="Cambria Math" w:hAnsi="Cambria Math"/>
+                        </w:rPr>
+                        <m:t>a-1,y-1</m:t>
+                      </m:r>
+                    </m:sub>
+                  </m:sSub>
+                  <m:func>
+                    <m:funcPr>
+                      <m:ctrlPr>
+                        <w:rPr>
+                          <w:rFonts w:ascii="Cambria Math" w:hAnsi="Cambria Math"/>
+                          <w:i/>
+                        </w:rPr>
+                      </m:ctrlPr>
+                    </m:funcPr>
+                    <m:fName>
+                      <m:r>
+                        <m:rPr>
+                          <m:sty m:val="p"/>
+                        </m:rPr>
+                        <w:rPr>
+                          <w:rFonts w:ascii="Cambria Math" w:hAnsi="Cambria Math"/>
+                        </w:rPr>
+                        <m:t>exp</m:t>
+                      </m:r>
+                    </m:fName>
+                    <m:e>
+                      <m:d>
+                        <m:dPr>
+                          <m:ctrlPr>
+                            <w:rPr>
+                              <w:rFonts w:ascii="Cambria Math" w:hAnsi="Cambria Math"/>
+                              <w:i/>
+                            </w:rPr>
+                          </m:ctrlPr>
+                        </m:dPr>
+                        <m:e>
+                          <m:r>
+                            <w:rPr>
+                              <w:rFonts w:ascii="Cambria Math" w:hAnsi="Cambria Math"/>
+                            </w:rPr>
+                            <m:t>-</m:t>
+                          </m:r>
+                          <m:sSub>
+                            <m:sSubPr>
+                              <m:ctrlPr>
+                                <w:rPr>
+                                  <w:rFonts w:ascii="Cambria Math" w:hAnsi="Cambria Math"/>
+                                  <w:i/>
+                                </w:rPr>
+                              </m:ctrlPr>
+                            </m:sSubPr>
+                            <m:e>
+                              <m:r>
+                                <w:rPr>
+                                  <w:rFonts w:ascii="Cambria Math" w:hAnsi="Cambria Math"/>
+                                </w:rPr>
+                                <m:t>Z</m:t>
+                              </m:r>
+                            </m:e>
+                            <m:sub>
+                              <m:r>
+                                <w:rPr>
+                                  <w:rFonts w:ascii="Cambria Math" w:hAnsi="Cambria Math"/>
+                                </w:rPr>
+                                <m:t>a-1,y-1</m:t>
+                              </m:r>
+                            </m:sub>
+                          </m:sSub>
+                        </m:e>
+                      </m:d>
+                    </m:e>
+                  </m:func>
+                  <m:r>
+                    <w:rPr>
+                      <w:rFonts w:ascii="Cambria Math" w:hAnsi="Cambria Math"/>
+                    </w:rPr>
+                    <m:t xml:space="preserve">+ </m:t>
+                  </m:r>
+                  <m:sSub>
+                    <m:sSubPr>
+                      <m:ctrlPr>
+                        <w:rPr>
+                          <w:rFonts w:ascii="Cambria Math" w:hAnsi="Cambria Math"/>
+                          <w:i/>
+                        </w:rPr>
+                      </m:ctrlPr>
+                    </m:sSubPr>
+                    <m:e>
+                      <m:r>
+                        <w:rPr>
+                          <w:rFonts w:ascii="Cambria Math" w:hAnsi="Cambria Math"/>
+                        </w:rPr>
+                        <m:t>N</m:t>
+                      </m:r>
+                    </m:e>
+                    <m:sub>
+                      <m:r>
+                        <w:rPr>
+                          <w:rFonts w:ascii="Cambria Math" w:hAnsi="Cambria Math"/>
+                        </w:rPr>
+                        <m:t>a,y-1</m:t>
+                      </m:r>
+                    </m:sub>
+                  </m:sSub>
+                  <m:func>
+                    <m:funcPr>
+                      <m:ctrlPr>
+                        <w:rPr>
+                          <w:rFonts w:ascii="Cambria Math" w:hAnsi="Cambria Math"/>
+                          <w:i/>
+                        </w:rPr>
+                      </m:ctrlPr>
+                    </m:funcPr>
+                    <m:fName>
+                      <m:r>
+                        <m:rPr>
+                          <m:sty m:val="p"/>
+                        </m:rPr>
+                        <w:rPr>
+                          <w:rFonts w:ascii="Cambria Math" w:hAnsi="Cambria Math"/>
+                        </w:rPr>
+                        <m:t>exp</m:t>
+                      </m:r>
+                    </m:fName>
+                    <m:e>
+                      <m:d>
+                        <m:dPr>
+                          <m:ctrlPr>
+                            <w:rPr>
+                              <w:rFonts w:ascii="Cambria Math" w:hAnsi="Cambria Math"/>
+                              <w:i/>
+                            </w:rPr>
+                          </m:ctrlPr>
+                        </m:dPr>
+                        <m:e>
+                          <m:r>
+                            <w:rPr>
+                              <w:rFonts w:ascii="Cambria Math" w:hAnsi="Cambria Math"/>
+                            </w:rPr>
+                            <m:t>-</m:t>
+                          </m:r>
+                          <m:sSub>
+                            <m:sSubPr>
+                              <m:ctrlPr>
+                                <w:rPr>
+                                  <w:rFonts w:ascii="Cambria Math" w:hAnsi="Cambria Math"/>
+                                  <w:i/>
+                                </w:rPr>
+                              </m:ctrlPr>
+                            </m:sSubPr>
+                            <m:e>
+                              <m:r>
+                                <w:rPr>
+                                  <w:rFonts w:ascii="Cambria Math" w:hAnsi="Cambria Math"/>
+                                </w:rPr>
+                                <m:t>Z</m:t>
+                              </m:r>
+                            </m:e>
+                            <m:sub>
+                              <m:r>
+                                <w:rPr>
+                                  <w:rFonts w:ascii="Cambria Math" w:hAnsi="Cambria Math"/>
+                                </w:rPr>
+                                <m:t>a,y-1</m:t>
+                              </m:r>
+                            </m:sub>
+                          </m:sSub>
+                        </m:e>
+                      </m:d>
+                    </m:e>
+                  </m:func>
+                  <m:r>
+                    <w:rPr>
+                      <w:rFonts w:ascii="Cambria Math" w:hAnsi="Cambria Math"/>
+                    </w:rPr>
+                    <m:t xml:space="preserve">,  a=  </m:t>
+                  </m:r>
+                  <m:sSub>
+                    <m:sSubPr>
+                      <m:ctrlPr>
+                        <w:rPr>
+                          <w:rFonts w:ascii="Cambria Math" w:hAnsi="Cambria Math"/>
+                          <w:i/>
+                        </w:rPr>
+                      </m:ctrlPr>
+                    </m:sSubPr>
+                    <m:e>
+                      <m:r>
+                        <w:rPr>
+                          <w:rFonts w:ascii="Cambria Math" w:hAnsi="Cambria Math"/>
+                        </w:rPr>
+                        <m:t>a</m:t>
+                      </m:r>
+                    </m:e>
+                    <m:sub>
+                      <m:r>
+                        <w:rPr>
+                          <w:rFonts w:ascii="Cambria Math" w:hAnsi="Cambria Math"/>
+                        </w:rPr>
+                        <m:t>+</m:t>
+                      </m:r>
+                    </m:sub>
+                  </m:sSub>
+                  <m:r>
+                    <w:rPr>
+                      <w:rFonts w:ascii="Cambria Math" w:hAnsi="Cambria Math"/>
+                    </w:rPr>
+                    <m:t xml:space="preserve"> .</m:t>
+                  </m:r>
+                </m:e>
+              </m:eqArr>
+            </m:e>
+          </m:d>
+        </m:oMath>
+      </m:oMathPara>
+    </w:p>
+    <w:p/>
+    <w:p/>
+    <w:p/>
+    <w:p>
+      <w:r>
+        <w:t xml:space="preserve">Where </w:t>
+      </w:r>
+      <m:oMath>
+        <m:sSub>
+          <m:sSubPr>
+            <m:ctrlPr>
+              <w:rPr>
+                <w:rFonts w:ascii="Cambria Math" w:hAnsi="Cambria Math"/>
+                <w:i/>
+              </w:rPr>
+            </m:ctrlPr>
+          </m:sSubPr>
+          <m:e>
+            <m:r>
+              <w:rPr>
+                <w:rFonts w:ascii="Cambria Math" w:hAnsi="Cambria Math"/>
+              </w:rPr>
+              <m:t>R</m:t>
+            </m:r>
+          </m:e>
+          <m:sub>
+            <m:r>
+              <w:rPr>
+                <w:rFonts w:ascii="Cambria Math" w:hAnsi="Cambria Math"/>
+              </w:rPr>
+              <m:t>r,y</m:t>
+            </m:r>
+          </m:sub>
+        </m:sSub>
+      </m:oMath>
+      <w:r>
+        <w:rPr>
+          <w:rFonts w:eastAsiaTheme="minorEastAsia"/>
+        </w:rPr>
+        <w:t xml:space="preserve"> is the annual recruitment for region </w:t>
+      </w:r>
+      <m:oMath>
+        <m:r>
+          <w:rPr>
+            <w:rFonts w:ascii="Cambria Math" w:hAnsi="Cambria Math"/>
+          </w:rPr>
+          <m:t>r</m:t>
+        </m:r>
+      </m:oMath>
+      <w:r>
+        <w:rPr>
+          <w:rFonts w:eastAsiaTheme="minorEastAsia"/>
+        </w:rPr>
+        <w:t xml:space="preserve"> </w:t>
+      </w:r>
+      <w:proofErr w:type="gramStart"/>
+      <w:r>
+        <w:rPr>
+          <w:rFonts w:eastAsiaTheme="minorEastAsia"/>
+        </w:rPr>
+        <w:t>and</w:t>
+      </w:r>
+      <w:proofErr w:type="gramEnd"/>
+      <w:r>
+        <w:rPr>
+          <w:rFonts w:eastAsiaTheme="minorEastAsia"/>
+        </w:rPr>
+        <w:t xml:space="preserve"> </w:t>
+      </w:r>
+    </w:p>
+    <w:p>
+      <w:pPr>
+        <w:rPr>
+          <w:rFonts w:eastAsiaTheme="minorEastAsia"/>
+        </w:rPr>
+      </w:pPr>
+      <m:oMathPara>
+        <m:oMath>
+          <m:sSub>
+            <m:sSubPr>
+              <m:ctrlPr>
+                <w:rPr>
+                  <w:rFonts w:ascii="Cambria Math" w:hAnsi="Cambria Math"/>
+                  <w:i/>
+                </w:rPr>
+              </m:ctrlPr>
+            </m:sSubPr>
+            <m:e>
+              <m:r>
+                <w:rPr>
+                  <w:rFonts w:ascii="Cambria Math" w:hAnsi="Cambria Math"/>
+                </w:rPr>
+                <m:t>Z</m:t>
+              </m:r>
+            </m:e>
+            <m:sub>
+              <m:r>
+                <w:rPr>
+                  <w:rFonts w:ascii="Cambria Math" w:hAnsi="Cambria Math"/>
+                </w:rPr>
+                <m:t>a,y</m:t>
+              </m:r>
+            </m:sub>
+          </m:sSub>
+          <m:r>
+            <w:rPr>
+              <w:rFonts w:ascii="Cambria Math" w:hAnsi="Cambria Math"/>
+            </w:rPr>
+            <m:t xml:space="preserve">= </m:t>
+          </m:r>
+          <m:sSub>
+            <m:sSubPr>
+              <m:ctrlPr>
+                <w:rPr>
+                  <w:rFonts w:ascii="Cambria Math" w:hAnsi="Cambria Math"/>
+                  <w:i/>
+                </w:rPr>
+              </m:ctrlPr>
+            </m:sSubPr>
+            <m:e>
+              <m:r>
+                <w:rPr>
+                  <w:rFonts w:ascii="Cambria Math" w:hAnsi="Cambria Math"/>
+                </w:rPr>
+                <m:t>M</m:t>
+              </m:r>
+            </m:e>
+            <m:sub>
+              <m:r>
+                <w:rPr>
+                  <w:rFonts w:ascii="Cambria Math" w:hAnsi="Cambria Math"/>
+                </w:rPr>
+                <m:t>a,y</m:t>
+              </m:r>
+            </m:sub>
+          </m:sSub>
+          <m:r>
+            <w:rPr>
+              <w:rFonts w:ascii="Cambria Math" w:hAnsi="Cambria Math"/>
+            </w:rPr>
+            <m:t xml:space="preserve">+ </m:t>
+          </m:r>
+          <m:sSubSup>
+            <m:sSubSupPr>
+              <m:ctrlPr>
+                <w:rPr>
+                  <w:rFonts w:ascii="Cambria Math" w:hAnsi="Cambria Math"/>
+                  <w:i/>
+                </w:rPr>
+              </m:ctrlPr>
+            </m:sSubSupPr>
+            <m:e>
+              <m:r>
+                <w:rPr>
+                  <w:rFonts w:ascii="Cambria Math" w:hAnsi="Cambria Math"/>
+                </w:rPr>
+                <m:t>S</m:t>
+              </m:r>
+            </m:e>
+            <m:sub>
+              <m:r>
+                <w:rPr>
+                  <w:rFonts w:ascii="Cambria Math" w:hAnsi="Cambria Math"/>
+                </w:rPr>
+                <m:t>a,y</m:t>
+              </m:r>
+            </m:sub>
+            <m:sup>
+              <m:r>
+                <w:rPr>
+                  <w:rFonts w:ascii="Cambria Math" w:hAnsi="Cambria Math"/>
+                </w:rPr>
+                <m:t>f</m:t>
+              </m:r>
+            </m:sup>
+          </m:sSubSup>
+          <m:sSubSup>
+            <m:sSubSupPr>
+              <m:ctrlPr>
+                <w:rPr>
+                  <w:rFonts w:ascii="Cambria Math" w:hAnsi="Cambria Math"/>
+                  <w:i/>
+                </w:rPr>
+              </m:ctrlPr>
+            </m:sSubSupPr>
+            <m:e>
+              <m:r>
+                <w:rPr>
+                  <w:rFonts w:ascii="Cambria Math" w:hAnsi="Cambria Math"/>
+                </w:rPr>
+                <m:t>F</m:t>
+              </m:r>
+            </m:e>
+            <m:sub>
+              <m:r>
+                <w:rPr>
+                  <w:rFonts w:ascii="Cambria Math" w:hAnsi="Cambria Math"/>
+                </w:rPr>
+                <m:t>y</m:t>
+              </m:r>
+            </m:sub>
+            <m:sup>
+              <m:r>
+                <w:rPr>
+                  <w:rFonts w:ascii="Cambria Math" w:hAnsi="Cambria Math"/>
+                </w:rPr>
+                <m:t>f</m:t>
+              </m:r>
+            </m:sup>
+          </m:sSubSup>
+        </m:oMath>
+      </m:oMathPara>
+    </w:p>
+    <w:p>
+      <w:pPr>
+        <w:pStyle w:val="ListParagraph"/>
+        <w:numPr>
+          <w:ilvl w:val="0"/>
+          <w:numId w:val="1"/>
+        </w:numPr>
+        <w:rPr>
+          <w:rFonts w:eastAsiaTheme="minorEastAsia"/>
+        </w:rPr>
+      </w:pPr>
+      <m:oMath>
+        <m:sSubSup>
+          <m:sSubSupPr>
+            <m:ctrlPr>
+              <w:rPr>
+                <w:rFonts w:ascii="Cambria Math" w:hAnsi="Cambria Math"/>
+                <w:i/>
+              </w:rPr>
+            </m:ctrlPr>
+          </m:sSubSupPr>
+          <m:e>
+            <m:r>
+              <w:rPr>
+                <w:rFonts w:ascii="Cambria Math" w:hAnsi="Cambria Math"/>
+              </w:rPr>
+              <m:t>S</m:t>
+            </m:r>
+          </m:e>
+          <m:sub>
+            <m:r>
+              <w:rPr>
+                <w:rFonts w:ascii="Cambria Math" w:hAnsi="Cambria Math"/>
+              </w:rPr>
+              <m:t>a,y</m:t>
+            </m:r>
+          </m:sub>
+          <m:sup>
+            <m:r>
+              <w:rPr>
+                <w:rFonts w:ascii="Cambria Math" w:hAnsi="Cambria Math"/>
+              </w:rPr>
+              <m:t>f</m:t>
+            </m:r>
+          </m:sup>
+        </m:sSubSup>
+      </m:oMath>
+      <w:r>
+        <w:rPr>
+          <w:rFonts w:eastAsiaTheme="minorEastAsia"/>
+        </w:rPr>
+        <w:t xml:space="preserve"> is the sex and year specific fishery selectivity</w:t>
+      </w:r>
+    </w:p>
+    <w:p>
+      <w:pPr>
+        <w:pStyle w:val="ListParagraph"/>
+        <w:numPr>
+          <w:ilvl w:val="0"/>
+          <w:numId w:val="1"/>
+        </w:numPr>
+        <w:rPr>
+          <w:rFonts w:eastAsiaTheme="minorEastAsia"/>
+        </w:rPr>
+      </w:pPr>
+      <m:oMath>
+        <m:sSubSup>
+          <m:sSubSupPr>
+            <m:ctrlPr>
+              <w:rPr>
+                <w:rFonts w:ascii="Cambria Math" w:hAnsi="Cambria Math"/>
+                <w:i/>
+              </w:rPr>
+            </m:ctrlPr>
+          </m:sSubSupPr>
+          <m:e>
+            <m:r>
+              <w:rPr>
+                <w:rFonts w:ascii="Cambria Math" w:hAnsi="Cambria Math"/>
+              </w:rPr>
+              <m:t>F</m:t>
+            </m:r>
+          </m:e>
+          <m:sub>
+            <m:r>
+              <w:rPr>
+                <w:rFonts w:ascii="Cambria Math" w:hAnsi="Cambria Math"/>
+              </w:rPr>
+              <m:t>y</m:t>
+            </m:r>
+          </m:sub>
+          <m:sup>
+            <m:r>
+              <w:rPr>
+                <w:rFonts w:ascii="Cambria Math" w:hAnsi="Cambria Math"/>
+              </w:rPr>
+              <m:t>f</m:t>
+            </m:r>
+          </m:sup>
+        </m:sSubSup>
+      </m:oMath>
+      <w:r>
+        <w:rPr>
+          <w:rFonts w:eastAsiaTheme="minorEastAsia"/>
+        </w:rPr>
+        <w:t xml:space="preserve"> is the annual fishing mortality rate for fishery </w:t>
+      </w:r>
+      <m:oMath>
+        <m:r>
+          <w:rPr>
+            <w:rFonts w:ascii="Cambria Math" w:hAnsi="Cambria Math"/>
+          </w:rPr>
+          <m:t>f</m:t>
+        </m:r>
+      </m:oMath>
+    </w:p>
+    <w:p>
+      <w:pPr>
+        <w:pStyle w:val="ListParagraph"/>
+        <w:numPr>
+          <w:ilvl w:val="0"/>
+          <w:numId w:val="1"/>
+        </w:numPr>
+        <w:rPr>
+          <w:rFonts w:eastAsiaTheme="minorEastAsia"/>
+        </w:rPr>
+      </w:pPr>
+      <m:oMath>
+        <m:sSub>
+          <m:sSubPr>
+            <m:ctrlPr>
+              <w:rPr>
+                <w:rFonts w:ascii="Cambria Math" w:hAnsi="Cambria Math"/>
+                <w:i/>
+              </w:rPr>
+            </m:ctrlPr>
+          </m:sSubPr>
+          <m:e>
+            <m:r>
+              <w:rPr>
+                <w:rFonts w:ascii="Cambria Math" w:hAnsi="Cambria Math"/>
+              </w:rPr>
+              <m:t>M</m:t>
+            </m:r>
+          </m:e>
+          <m:sub>
+            <m:r>
+              <w:rPr>
+                <w:rFonts w:ascii="Cambria Math" w:hAnsi="Cambria Math"/>
+              </w:rPr>
+              <m:t>a,y</m:t>
+            </m:r>
+          </m:sub>
+        </m:sSub>
+      </m:oMath>
+      <w:r>
+        <w:rPr>
+          <w:rFonts w:eastAsiaTheme="minorEastAsia"/>
+        </w:rPr>
+        <w:t xml:space="preserve"> is the annual natural mortality rate.</w:t>
+      </w:r>
+    </w:p>
+    <w:p/>
+    <w:p>
+      <w:r>
+        <w:t>The recruitment dynamics does not assume a stock recruitment relationship and is parameterized as,</w:t>
+      </w:r>
+    </w:p>
+    <w:p/>
+    <w:p>
+      <w:pPr>
+        <w:rPr>
+          <w:rFonts w:eastAsiaTheme="minorEastAsia"/>
+        </w:rPr>
+      </w:pPr>
+      <m:oMathPara>
+        <m:oMath>
+          <m:sSub>
+            <m:sSubPr>
+              <m:ctrlPr>
+                <w:rPr>
+                  <w:rFonts w:ascii="Cambria Math" w:hAnsi="Cambria Math"/>
+                  <w:i/>
+                </w:rPr>
+              </m:ctrlPr>
+            </m:sSubPr>
+            <m:e>
+              <m:r>
+                <w:rPr>
+                  <w:rFonts w:ascii="Cambria Math" w:hAnsi="Cambria Math"/>
+                </w:rPr>
+                <m:t>R</m:t>
+              </m:r>
+            </m:e>
+            <m:sub>
+              <m:r>
+                <w:rPr>
+                  <w:rFonts w:ascii="Cambria Math" w:hAnsi="Cambria Math"/>
+                </w:rPr>
+                <m:t>r,y</m:t>
+              </m:r>
+            </m:sub>
+          </m:sSub>
+          <m:r>
+            <w:rPr>
+              <w:rFonts w:ascii="Cambria Math" w:eastAsiaTheme="minorEastAsia" w:hAnsi="Cambria Math"/>
+            </w:rPr>
+            <m:t xml:space="preserve">= </m:t>
+          </m:r>
+          <m:sSub>
+            <m:sSubPr>
+              <m:ctrlPr>
+                <w:rPr>
+                  <w:rFonts w:ascii="Cambria Math" w:eastAsiaTheme="minorEastAsia" w:hAnsi="Cambria Math"/>
+                  <w:i/>
+                </w:rPr>
+              </m:ctrlPr>
+            </m:sSubPr>
+            <m:e>
+              <m:r>
+                <w:rPr>
+                  <w:rFonts w:ascii="Cambria Math" w:eastAsiaTheme="minorEastAsia" w:hAnsi="Cambria Math"/>
+                </w:rPr>
+                <m:t>μ</m:t>
+              </m:r>
+            </m:e>
+            <m:sub>
+              <m:r>
+                <w:rPr>
+                  <w:rFonts w:ascii="Cambria Math" w:eastAsiaTheme="minorEastAsia" w:hAnsi="Cambria Math"/>
+                </w:rPr>
+                <m:t>r</m:t>
+              </m:r>
+            </m:sub>
+          </m:sSub>
+          <m:r>
+            <w:rPr>
+              <w:rFonts w:ascii="Cambria Math" w:eastAsiaTheme="minorEastAsia" w:hAnsi="Cambria Math"/>
+            </w:rPr>
+            <m:t xml:space="preserve"> </m:t>
+          </m:r>
+          <m:r>
+            <m:rPr>
+              <m:sty m:val="p"/>
+            </m:rPr>
+            <w:rPr>
+              <w:rFonts w:ascii="Cambria Math" w:eastAsiaTheme="minorEastAsia" w:hAnsi="Cambria Math"/>
+            </w:rPr>
+            <m:t>exp⁡</m:t>
+          </m:r>
+          <m:d>
+            <m:dPr>
+              <m:ctrlPr>
+                <w:rPr>
+                  <w:rFonts w:ascii="Cambria Math" w:eastAsiaTheme="minorEastAsia" w:hAnsi="Cambria Math"/>
+                  <w:i/>
+                </w:rPr>
+              </m:ctrlPr>
+            </m:dPr>
+            <m:e>
+              <m:sSub>
+                <m:sSubPr>
+                  <m:ctrlPr>
+                    <w:rPr>
+                      <w:rFonts w:ascii="Cambria Math" w:eastAsiaTheme="minorEastAsia" w:hAnsi="Cambria Math"/>
+                      <w:i/>
+                    </w:rPr>
+                  </m:ctrlPr>
+                </m:sSubPr>
+                <m:e>
+                  <m:r>
+                    <w:rPr>
+                      <w:rFonts w:ascii="Cambria Math" w:eastAsiaTheme="minorEastAsia" w:hAnsi="Cambria Math"/>
+                    </w:rPr>
+                    <m:t>ε</m:t>
+                  </m:r>
+                </m:e>
+                <m:sub>
+                  <m:r>
+                    <w:rPr>
+                      <w:rFonts w:ascii="Cambria Math" w:eastAsiaTheme="minorEastAsia" w:hAnsi="Cambria Math"/>
+                    </w:rPr>
+                    <m:t>r,y</m:t>
+                  </m:r>
+                </m:sub>
+              </m:sSub>
+              <m:r>
+                <w:rPr>
+                  <w:rFonts w:ascii="Cambria Math" w:eastAsiaTheme="minorEastAsia" w:hAnsi="Cambria Math"/>
+                </w:rPr>
+                <m:t xml:space="preserve">- </m:t>
+              </m:r>
+              <m:f>
+                <m:fPr>
+                  <m:ctrlPr>
+                    <w:rPr>
+                      <w:rFonts w:ascii="Cambria Math" w:eastAsiaTheme="minorEastAsia" w:hAnsi="Cambria Math"/>
+                      <w:i/>
+                    </w:rPr>
+                  </m:ctrlPr>
+                </m:fPr>
+                <m:num>
+                  <m:sSubSup>
+                    <m:sSubSupPr>
+                      <m:ctrlPr>
+                        <w:rPr>
+                          <w:rFonts w:ascii="Cambria Math" w:eastAsiaTheme="minorEastAsia" w:hAnsi="Cambria Math"/>
+                          <w:i/>
+                        </w:rPr>
+                      </m:ctrlPr>
+                    </m:sSubSupPr>
+                    <m:e>
+                      <m:r>
+                        <w:rPr>
+                          <w:rFonts w:ascii="Cambria Math" w:eastAsiaTheme="minorEastAsia" w:hAnsi="Cambria Math"/>
+                        </w:rPr>
+                        <m:t>σ</m:t>
+                      </m:r>
+                    </m:e>
+                    <m:sub>
+                      <m:r>
+                        <w:rPr>
+                          <w:rFonts w:ascii="Cambria Math" w:eastAsiaTheme="minorEastAsia" w:hAnsi="Cambria Math"/>
+                        </w:rPr>
+                        <m:t>R</m:t>
+                      </m:r>
+                    </m:sub>
+                    <m:sup>
+                      <m:r>
+                        <w:rPr>
+                          <w:rFonts w:ascii="Cambria Math" w:eastAsiaTheme="minorEastAsia" w:hAnsi="Cambria Math"/>
+                        </w:rPr>
+                        <m:t>2</m:t>
+                      </m:r>
+                    </m:sup>
+                  </m:sSubSup>
+                </m:num>
+                <m:den>
+                  <m:r>
+                    <w:rPr>
+                      <w:rFonts w:ascii="Cambria Math" w:hAnsi="Cambria Math"/>
+                    </w:rPr>
+                    <m:t>2</m:t>
+                  </m:r>
+                </m:den>
+              </m:f>
+            </m:e>
+          </m:d>
+        </m:oMath>
+      </m:oMathPara>
+    </w:p>
+    <w:p/>
+    <w:p>
+      <w:pPr>
+        <w:rPr>
+          <w:rFonts w:eastAsiaTheme="minorEastAsia"/>
+        </w:rPr>
+      </w:pPr>
+      <w:r>
+        <w:rPr>
+          <w:rFonts w:eastAsiaTheme="minorEastAsia"/>
+        </w:rPr>
+        <w:t xml:space="preserve">Where, </w:t>
+      </w:r>
+      <m:oMath>
+        <m:sSub>
+          <m:sSubPr>
+            <m:ctrlPr>
+              <w:rPr>
+                <w:rFonts w:ascii="Cambria Math" w:eastAsiaTheme="minorEastAsia" w:hAnsi="Cambria Math"/>
+                <w:i/>
+              </w:rPr>
+            </m:ctrlPr>
+          </m:sSubPr>
+          <m:e>
+            <m:r>
+              <w:rPr>
+                <w:rFonts w:ascii="Cambria Math" w:eastAsiaTheme="minorEastAsia" w:hAnsi="Cambria Math"/>
+              </w:rPr>
+              <m:t>μ</m:t>
+            </m:r>
+          </m:e>
+          <m:sub>
+            <m:r>
+              <w:rPr>
+                <w:rFonts w:ascii="Cambria Math" w:eastAsiaTheme="minorEastAsia" w:hAnsi="Cambria Math"/>
+              </w:rPr>
+              <m:t>r</m:t>
+            </m:r>
+          </m:sub>
+        </m:sSub>
+      </m:oMath>
+      <w:r>
+        <w:rPr>
+          <w:rFonts w:eastAsiaTheme="minorEastAsia"/>
+        </w:rPr>
+        <w:t xml:space="preserve"> is the estimable average recruitment for region </w:t>
+      </w:r>
+      <m:oMath>
+        <m:r>
+          <w:rPr>
+            <w:rFonts w:ascii="Cambria Math" w:hAnsi="Cambria Math"/>
+          </w:rPr>
+          <m:t>r</m:t>
+        </m:r>
+      </m:oMath>
+      <w:r>
+        <w:rPr>
+          <w:rFonts w:eastAsiaTheme="minorEastAsia"/>
+        </w:rPr>
+        <w:t xml:space="preserve">, </w:t>
+      </w:r>
+      <m:oMath>
+        <m:sSub>
+          <m:sSubPr>
+            <m:ctrlPr>
+              <w:rPr>
+                <w:rFonts w:ascii="Cambria Math" w:eastAsiaTheme="minorEastAsia" w:hAnsi="Cambria Math"/>
+                <w:i/>
+              </w:rPr>
+            </m:ctrlPr>
+          </m:sSubPr>
+          <m:e>
+            <m:r>
+              <w:rPr>
+                <w:rFonts w:ascii="Cambria Math" w:eastAsiaTheme="minorEastAsia" w:hAnsi="Cambria Math"/>
+              </w:rPr>
+              <m:t>ε</m:t>
+            </m:r>
+          </m:e>
+          <m:sub>
+            <m:r>
+              <w:rPr>
+                <w:rFonts w:ascii="Cambria Math" w:eastAsiaTheme="minorEastAsia" w:hAnsi="Cambria Math"/>
+              </w:rPr>
+              <m:t>r,y</m:t>
+            </m:r>
+          </m:sub>
+        </m:sSub>
+      </m:oMath>
+      <w:r>
+        <w:rPr>
+          <w:rFonts w:eastAsiaTheme="minorEastAsia"/>
+        </w:rPr>
+        <w:t xml:space="preserve"> is an estimable regional a</w:t>
+      </w:r>
+      <w:proofErr w:type="spellStart"/>
+      <w:r>
+        <w:rPr>
+          <w:rFonts w:eastAsiaTheme="minorEastAsia"/>
+        </w:rPr>
+        <w:t>nnual</w:t>
+      </w:r>
+      <w:proofErr w:type="spellEnd"/>
+      <w:r>
+        <w:rPr>
+          <w:rFonts w:eastAsiaTheme="minorEastAsia"/>
+        </w:rPr>
+        <w:t xml:space="preserve"> recruitment deviation and </w:t>
+      </w:r>
+      <m:oMath>
+        <m:sSubSup>
+          <m:sSubSupPr>
+            <m:ctrlPr>
+              <w:rPr>
+                <w:rFonts w:ascii="Cambria Math" w:eastAsiaTheme="minorEastAsia" w:hAnsi="Cambria Math"/>
+                <w:i/>
+              </w:rPr>
+            </m:ctrlPr>
+          </m:sSubSupPr>
+          <m:e>
+            <m:r>
+              <w:rPr>
+                <w:rFonts w:ascii="Cambria Math" w:eastAsiaTheme="minorEastAsia" w:hAnsi="Cambria Math"/>
+              </w:rPr>
+              <m:t>σ</m:t>
+            </m:r>
+          </m:e>
+          <m:sub>
+            <m:r>
+              <w:rPr>
+                <w:rFonts w:ascii="Cambria Math" w:eastAsiaTheme="minorEastAsia" w:hAnsi="Cambria Math"/>
+              </w:rPr>
+              <m:t>R</m:t>
+            </m:r>
+          </m:sub>
+          <m:sup>
+            <m:r>
+              <w:rPr>
+                <w:rFonts w:ascii="Cambria Math" w:eastAsiaTheme="minorEastAsia" w:hAnsi="Cambria Math"/>
+              </w:rPr>
+              <m:t>2</m:t>
+            </m:r>
+          </m:sup>
+        </m:sSubSup>
+      </m:oMath>
+      <w:r>
+        <w:rPr>
+          <w:rFonts w:eastAsiaTheme="minorEastAsia"/>
+        </w:rPr>
+        <w:t xml:space="preserve"> is the assumed recruitment deviation variance. The model applies the following penalty to the objective function,</w:t>
+      </w:r>
+    </w:p>
+    <w:p>
+      <w:pPr>
+        <w:rPr>
+          <w:rFonts w:eastAsiaTheme="minorEastAsia"/>
+        </w:rPr>
+      </w:pPr>
+      <m:oMathPara>
+        <m:oMath>
+          <m:sSub>
+            <m:sSubPr>
+              <m:ctrlPr>
+                <w:rPr>
+                  <w:rFonts w:ascii="Cambria Math" w:eastAsiaTheme="minorEastAsia" w:hAnsi="Cambria Math"/>
+                  <w:i/>
+                </w:rPr>
+              </m:ctrlPr>
+            </m:sSubPr>
+            <m:e>
+              <m:r>
+                <w:rPr>
+                  <w:rFonts w:ascii="Cambria Math" w:eastAsiaTheme="minorEastAsia" w:hAnsi="Cambria Math"/>
+                </w:rPr>
+                <m:t>ε</m:t>
+              </m:r>
+            </m:e>
+            <m:sub>
+              <m:r>
+                <w:rPr>
+                  <w:rFonts w:ascii="Cambria Math" w:eastAsiaTheme="minorEastAsia" w:hAnsi="Cambria Math"/>
+                </w:rPr>
+                <m:t>r,y</m:t>
+              </m:r>
+            </m:sub>
+          </m:sSub>
+          <m:r>
+            <w:rPr>
+              <w:rFonts w:ascii="Cambria Math" w:eastAsiaTheme="minorEastAsia" w:hAnsi="Cambria Math"/>
+            </w:rPr>
+            <m:t>~N</m:t>
+          </m:r>
+          <m:d>
+            <m:dPr>
+              <m:ctrlPr>
+                <w:rPr>
+                  <w:rFonts w:ascii="Cambria Math" w:eastAsiaTheme="minorEastAsia" w:hAnsi="Cambria Math"/>
+                  <w:i/>
+                </w:rPr>
+              </m:ctrlPr>
+            </m:dPr>
+            <m:e>
+              <m:r>
+                <w:rPr>
+                  <w:rFonts w:ascii="Cambria Math" w:eastAsiaTheme="minorEastAsia" w:hAnsi="Cambria Math"/>
+                </w:rPr>
+                <m:t>-0.5</m:t>
+              </m:r>
+              <m:sSubSup>
+                <m:sSubSupPr>
+                  <m:ctrlPr>
+                    <w:rPr>
+                      <w:rFonts w:ascii="Cambria Math" w:eastAsiaTheme="minorEastAsia" w:hAnsi="Cambria Math"/>
+                      <w:i/>
+                    </w:rPr>
+                  </m:ctrlPr>
+                </m:sSubSupPr>
+                <m:e>
+                  <m:r>
+                    <w:rPr>
+                      <w:rFonts w:ascii="Cambria Math" w:eastAsiaTheme="minorEastAsia" w:hAnsi="Cambria Math"/>
+                    </w:rPr>
+                    <m:t>σ</m:t>
+                  </m:r>
+                </m:e>
+                <m:sub>
+                  <m:r>
+                    <w:rPr>
+                      <w:rFonts w:ascii="Cambria Math" w:eastAsiaTheme="minorEastAsia" w:hAnsi="Cambria Math"/>
+                    </w:rPr>
+                    <m:t>R</m:t>
+                  </m:r>
+                </m:sub>
+                <m:sup>
+                  <m:r>
+                    <w:rPr>
+                      <w:rFonts w:ascii="Cambria Math" w:eastAsiaTheme="minorEastAsia" w:hAnsi="Cambria Math"/>
+                    </w:rPr>
+                    <m:t>2</m:t>
+                  </m:r>
+                </m:sup>
+              </m:sSubSup>
+              <m:r>
+                <w:rPr>
+                  <w:rFonts w:ascii="Cambria Math" w:eastAsiaTheme="minorEastAsia" w:hAnsi="Cambria Math"/>
+                </w:rPr>
+                <m:t>,</m:t>
+              </m:r>
+              <m:sSubSup>
+                <m:sSubSupPr>
+                  <m:ctrlPr>
+                    <w:rPr>
+                      <w:rFonts w:ascii="Cambria Math" w:eastAsiaTheme="minorEastAsia" w:hAnsi="Cambria Math"/>
+                      <w:i/>
+                    </w:rPr>
+                  </m:ctrlPr>
+                </m:sSubSupPr>
+                <m:e>
+                  <m:r>
+                    <w:rPr>
+                      <w:rFonts w:ascii="Cambria Math" w:eastAsiaTheme="minorEastAsia" w:hAnsi="Cambria Math"/>
+                    </w:rPr>
+                    <m:t xml:space="preserve"> </m:t>
+                  </m:r>
+                  <m:r>
+                    <w:rPr>
+                      <w:rFonts w:ascii="Cambria Math" w:eastAsiaTheme="minorEastAsia" w:hAnsi="Cambria Math"/>
+                    </w:rPr>
+                    <m:t>σ</m:t>
+                  </m:r>
+                </m:e>
+                <m:sub>
+                  <m:r>
+                    <w:rPr>
+                      <w:rFonts w:ascii="Cambria Math" w:eastAsiaTheme="minorEastAsia" w:hAnsi="Cambria Math"/>
+                    </w:rPr>
+                    <m:t>R</m:t>
+                  </m:r>
+                </m:sub>
+                <m:sup>
+                  <m:r>
+                    <w:rPr>
+                      <w:rFonts w:ascii="Cambria Math" w:eastAsiaTheme="minorEastAsia" w:hAnsi="Cambria Math"/>
+                    </w:rPr>
+                    <m:t>2</m:t>
+                  </m:r>
+                </m:sup>
+              </m:sSubSup>
+            </m:e>
+          </m:d>
+          <m:r>
+            <w:rPr>
+              <w:rFonts w:ascii="Cambria Math" w:eastAsiaTheme="minorEastAsia" w:hAnsi="Cambria Math"/>
+            </w:rPr>
+            <m:t>.</m:t>
+          </m:r>
+        </m:oMath>
+      </m:oMathPara>
+    </w:p>
     <w:p/>
     <w:p/>
     <w:p/>
@@ -8874,52 +10568,6 @@
     <w:p/>
     <w:p/>
     <w:p/>
-    <w:p/>
-    <w:p/>
-    <w:p/>
-    <w:p/>
-    <w:p/>
-    <w:p/>
-    <w:p/>
-    <w:p>
-      <w:r>
-        <w:t xml:space="preserve">The Woods </w:t>
-      </w:r>
-      <w:proofErr w:type="gramStart"/>
-      <w:r>
-        <w:t>Hole</w:t>
-      </w:r>
-      <w:proofErr w:type="gramEnd"/>
-      <w:r>
-        <w:t xml:space="preserve"> Assessment Model (WHAM): A general state-space assessment framework that incorporates time- and age-varying processes via random effects and links to environmental covariates</w:t>
-      </w:r>
-    </w:p>
-    <w:p/>
-    <w:p>
-      <w:r>
-        <w:rPr>
-          <w:sz w:val="27"/>
-          <w:szCs w:val="27"/>
-        </w:rPr>
-        <w:t xml:space="preserve">Estimation of time-varying selectivity in stock assessments </w:t>
-      </w:r>
-      <w:proofErr w:type="spellStart"/>
-      <w:r>
-        <w:rPr>
-          <w:sz w:val="27"/>
-          <w:szCs w:val="27"/>
-        </w:rPr>
-        <w:t>usingstate</w:t>
-      </w:r>
-      <w:proofErr w:type="spellEnd"/>
-      <w:r>
-        <w:rPr>
-          <w:sz w:val="27"/>
-          <w:szCs w:val="27"/>
-        </w:rPr>
-        <w:t>-space models</w:t>
-      </w:r>
-    </w:p>
     <w:sectPr>
       <w:pgSz w:w="12240" w:h="15840"/>
       <w:pgMar w:top="1440" w:right="1440" w:bottom="1440" w:left="1440" w:header="720" w:footer="720" w:gutter="0"/>
@@ -8930,8 +10578,129 @@
 </w:document>
 </file>
 
+<file path=word/numbering.xml><?xml version="1.0" encoding="utf-8"?>
+<w:numbering xmlns:wpc="http://schemas.microsoft.com/office/word/2010/wordprocessingCanvas" xmlns:cx="http://schemas.microsoft.com/office/drawing/2014/chartex" xmlns:cx1="http://schemas.microsoft.com/office/drawing/2015/9/8/chartex" xmlns:cx2="http://schemas.microsoft.com/office/drawing/2015/10/21/chartex" xmlns:cx3="http://schemas.microsoft.com/office/drawing/2016/5/9/chartex" xmlns:cx4="http://schemas.microsoft.com/office/drawing/2016/5/10/chartex" xmlns:cx5="http://schemas.microsoft.com/office/drawing/2016/5/11/chartex" xmlns:cx6="http://schemas.microsoft.com/office/drawing/2016/5/12/chartex" xmlns:cx7="http://schemas.microsoft.com/office/drawing/2016/5/13/chartex" xmlns:cx8="http://schemas.microsoft.com/office/drawing/2016/5/14/chartex" xmlns:mc="http://schemas.openxmlformats.org/markup-compatibility/2006" xmlns:aink="http://schemas.microsoft.com/office/drawing/2016/ink" xmlns:am3d="http://schemas.microsoft.com/office/drawing/2017/model3d" xmlns:o="urn:schemas-microsoft-com:office:office" xmlns:r="http://schemas.openxmlformats.org/officeDocument/2006/relationships" xmlns:m="http://schemas.openxmlformats.org/officeDocument/2006/math" xmlns:v="urn:schemas-microsoft-com:vml" xmlns:wp14="http://schemas.microsoft.com/office/word/2010/wordprocessingDrawing" xmlns:wp="http://schemas.openxmlformats.org/drawingml/2006/wordprocessingDrawing" xmlns:w10="urn:schemas-microsoft-com:office:word" xmlns:w="http://schemas.openxmlformats.org/wordprocessingml/2006/main" xmlns:w14="http://schemas.microsoft.com/office/word/2010/wordml" xmlns:w15="http://schemas.microsoft.com/office/word/2012/wordml" xmlns:w16cex="http://schemas.microsoft.com/office/word/2018/wordml/cex" xmlns:w16cid="http://schemas.microsoft.com/office/word/2016/wordml/cid" xmlns:w16="http://schemas.microsoft.com/office/word/2018/wordml" xmlns:w16se="http://schemas.microsoft.com/office/word/2015/wordml/symex" xmlns:wpg="http://schemas.microsoft.com/office/word/2010/wordprocessingGroup" xmlns:wpi="http://schemas.microsoft.com/office/word/2010/wordprocessingInk" xmlns:wne="http://schemas.microsoft.com/office/word/2006/wordml" xmlns:wps="http://schemas.microsoft.com/office/word/2010/wordprocessingShape" mc:Ignorable="w14 w15 w16se w16cid w16 w16cex wp14">
+  <w:abstractNum w:abstractNumId="0" w15:restartNumberingAfterBreak="0">
+    <w:nsid w:val="5FF04713"/>
+    <w:multiLevelType w:val="hybridMultilevel"/>
+    <w:tmpl w:val="C62C24B8"/>
+    <w:lvl w:ilvl="0" w:tplc="04090001">
+      <w:start w:val="1"/>
+      <w:numFmt w:val="bullet"/>
+      <w:lvlText w:val=""/>
+      <w:lvlJc w:val="left"/>
+      <w:pPr>
+        <w:ind w:left="720" w:hanging="360"/>
+      </w:pPr>
+      <w:rPr>
+        <w:rFonts w:ascii="Symbol" w:hAnsi="Symbol" w:hint="default"/>
+      </w:rPr>
+    </w:lvl>
+    <w:lvl w:ilvl="1" w:tplc="04090003" w:tentative="1">
+      <w:start w:val="1"/>
+      <w:numFmt w:val="bullet"/>
+      <w:lvlText w:val="o"/>
+      <w:lvlJc w:val="left"/>
+      <w:pPr>
+        <w:ind w:left="1440" w:hanging="360"/>
+      </w:pPr>
+      <w:rPr>
+        <w:rFonts w:ascii="Courier New" w:hAnsi="Courier New" w:cs="Courier New" w:hint="default"/>
+      </w:rPr>
+    </w:lvl>
+    <w:lvl w:ilvl="2" w:tplc="04090005" w:tentative="1">
+      <w:start w:val="1"/>
+      <w:numFmt w:val="bullet"/>
+      <w:lvlText w:val=""/>
+      <w:lvlJc w:val="left"/>
+      <w:pPr>
+        <w:ind w:left="2160" w:hanging="360"/>
+      </w:pPr>
+      <w:rPr>
+        <w:rFonts w:ascii="Wingdings" w:hAnsi="Wingdings" w:hint="default"/>
+      </w:rPr>
+    </w:lvl>
+    <w:lvl w:ilvl="3" w:tplc="04090001" w:tentative="1">
+      <w:start w:val="1"/>
+      <w:numFmt w:val="bullet"/>
+      <w:lvlText w:val=""/>
+      <w:lvlJc w:val="left"/>
+      <w:pPr>
+        <w:ind w:left="2880" w:hanging="360"/>
+      </w:pPr>
+      <w:rPr>
+        <w:rFonts w:ascii="Symbol" w:hAnsi="Symbol" w:hint="default"/>
+      </w:rPr>
+    </w:lvl>
+    <w:lvl w:ilvl="4" w:tplc="04090003" w:tentative="1">
+      <w:start w:val="1"/>
+      <w:numFmt w:val="bullet"/>
+      <w:lvlText w:val="o"/>
+      <w:lvlJc w:val="left"/>
+      <w:pPr>
+        <w:ind w:left="3600" w:hanging="360"/>
+      </w:pPr>
+      <w:rPr>
+        <w:rFonts w:ascii="Courier New" w:hAnsi="Courier New" w:cs="Courier New" w:hint="default"/>
+      </w:rPr>
+    </w:lvl>
+    <w:lvl w:ilvl="5" w:tplc="04090005" w:tentative="1">
+      <w:start w:val="1"/>
+      <w:numFmt w:val="bullet"/>
+      <w:lvlText w:val=""/>
+      <w:lvlJc w:val="left"/>
+      <w:pPr>
+        <w:ind w:left="4320" w:hanging="360"/>
+      </w:pPr>
+      <w:rPr>
+        <w:rFonts w:ascii="Wingdings" w:hAnsi="Wingdings" w:hint="default"/>
+      </w:rPr>
+    </w:lvl>
+    <w:lvl w:ilvl="6" w:tplc="04090001" w:tentative="1">
+      <w:start w:val="1"/>
+      <w:numFmt w:val="bullet"/>
+      <w:lvlText w:val=""/>
+      <w:lvlJc w:val="left"/>
+      <w:pPr>
+        <w:ind w:left="5040" w:hanging="360"/>
+      </w:pPr>
+      <w:rPr>
+        <w:rFonts w:ascii="Symbol" w:hAnsi="Symbol" w:hint="default"/>
+      </w:rPr>
+    </w:lvl>
+    <w:lvl w:ilvl="7" w:tplc="04090003" w:tentative="1">
+      <w:start w:val="1"/>
+      <w:numFmt w:val="bullet"/>
+      <w:lvlText w:val="o"/>
+      <w:lvlJc w:val="left"/>
+      <w:pPr>
+        <w:ind w:left="5760" w:hanging="360"/>
+      </w:pPr>
+      <w:rPr>
+        <w:rFonts w:ascii="Courier New" w:hAnsi="Courier New" w:cs="Courier New" w:hint="default"/>
+      </w:rPr>
+    </w:lvl>
+    <w:lvl w:ilvl="8" w:tplc="04090005" w:tentative="1">
+      <w:start w:val="1"/>
+      <w:numFmt w:val="bullet"/>
+      <w:lvlText w:val=""/>
+      <w:lvlJc w:val="left"/>
+      <w:pPr>
+        <w:ind w:left="6480" w:hanging="360"/>
+      </w:pPr>
+      <w:rPr>
+        <w:rFonts w:ascii="Wingdings" w:hAnsi="Wingdings" w:hint="default"/>
+      </w:rPr>
+    </w:lvl>
+  </w:abstractNum>
+  <w:num w:numId="1">
+    <w:abstractNumId w:val="0"/>
+  </w:num>
+</w:numbering>
+</file>
+
 <file path=word/styles.xml><?xml version="1.0" encoding="utf-8"?>
-<w:styles xmlns:mc="http://schemas.openxmlformats.org/markup-compatibility/2006" xmlns:r="http://schemas.openxmlformats.org/officeDocument/2006/relationships" xmlns:w="http://schemas.openxmlformats.org/wordprocessingml/2006/main" xmlns:w14="http://schemas.microsoft.com/office/word/2010/wordml" xmlns:w15="http://schemas.microsoft.com/office/word/2012/wordml" xmlns:w16se="http://schemas.microsoft.com/office/word/2015/wordml/symex" mc:Ignorable="w14 w15 w16se">
+<w:styles xmlns:mc="http://schemas.openxmlformats.org/markup-compatibility/2006" xmlns:r="http://schemas.openxmlformats.org/officeDocument/2006/relationships" xmlns:w="http://schemas.openxmlformats.org/wordprocessingml/2006/main" xmlns:w14="http://schemas.microsoft.com/office/word/2010/wordml" xmlns:w15="http://schemas.microsoft.com/office/word/2012/wordml" xmlns:w16cex="http://schemas.microsoft.com/office/word/2018/wordml/cex" xmlns:w16cid="http://schemas.microsoft.com/office/word/2016/wordml/cid" xmlns:w16="http://schemas.microsoft.com/office/word/2018/wordml" xmlns:w16se="http://schemas.microsoft.com/office/word/2015/wordml/symex" mc:Ignorable="w14 w15 w16se w16cid w16 w16cex">
   <w:docDefaults>
     <w:rPrDefault>
       <w:rPr>
@@ -8947,7 +10716,7 @@
       </w:pPr>
     </w:pPrDefault>
   </w:docDefaults>
-  <w:latentStyles w:defLockedState="0" w:defUIPriority="99" w:defSemiHidden="0" w:defUnhideWhenUsed="0" w:defQFormat="0" w:count="371">
+  <w:latentStyles w:defLockedState="0" w:defUIPriority="99" w:defSemiHidden="0" w:defUnhideWhenUsed="0" w:defQFormat="0" w:count="376">
     <w:lsdException w:name="Normal" w:uiPriority="0" w:qFormat="1"/>
     <w:lsdException w:name="heading 1" w:uiPriority="9" w:qFormat="1"/>
     <w:lsdException w:name="heading 2" w:semiHidden="1" w:uiPriority="9" w:unhideWhenUsed="1" w:qFormat="1"/>
@@ -9319,6 +11088,11 @@
     <w:lsdException w:name="List Table 5 Dark Accent 6" w:uiPriority="50"/>
     <w:lsdException w:name="List Table 6 Colorful Accent 6" w:uiPriority="51"/>
     <w:lsdException w:name="List Table 7 Colorful Accent 6" w:uiPriority="52"/>
+    <w:lsdException w:name="Mention" w:semiHidden="1" w:unhideWhenUsed="1"/>
+    <w:lsdException w:name="Smart Hyperlink" w:semiHidden="1" w:unhideWhenUsed="1"/>
+    <w:lsdException w:name="Hashtag" w:semiHidden="1" w:unhideWhenUsed="1"/>
+    <w:lsdException w:name="Unresolved Mention" w:semiHidden="1" w:unhideWhenUsed="1"/>
+    <w:lsdException w:name="Smart Link" w:semiHidden="1" w:unhideWhenUsed="1"/>
   </w:latentStyles>
   <w:style w:type="paragraph" w:default="1" w:styleId="Normal">
     <w:name w:val="Normal"/>
@@ -9518,6 +11292,17 @@
       <w:iCs/>
       <w:color w:val="2E74B5" w:themeColor="accent1" w:themeShade="BF"/>
     </w:rPr>
+  </w:style>
+  <w:style w:type="paragraph" w:styleId="ListParagraph">
+    <w:name w:val="List Paragraph"/>
+    <w:basedOn w:val="Normal"/>
+    <w:uiPriority w:val="34"/>
+    <w:qFormat/>
+    <w:rsid w:val="008A34FC"/>
+    <w:pPr>
+      <w:ind w:left="720"/>
+      <w:contextualSpacing/>
+    </w:pPr>
   </w:style>
 </w:styles>
 </file>

</xml_diff>

<commit_message>
UPD: starting condition work
</commit_message>
<xml_diff>
--- a/Report/Starting condition investigation.docx
+++ b/Report/Starting condition investigation.docx
@@ -11,6 +11,26 @@
       </w:r>
     </w:p>
     <w:p>
+      <w:r>
+        <w:t xml:space="preserve">Aim of paper/short communication: show how the starting condition of </w:t>
+      </w:r>
+      <w:r>
+        <w:t>an age-structured model</w:t>
+      </w:r>
+      <w:r>
+        <w:t xml:space="preserve"> can affect B0</w:t>
+      </w:r>
+      <w:r>
+        <w:t xml:space="preserve"> based reference points.</w:t>
+      </w:r>
+    </w:p>
+    <w:p/>
+    <w:p/>
+    <w:p/>
+    <w:p>
+      <w:pPr>
+        <w:pStyle w:val="Heading2"/>
+      </w:pPr>
       <w:r>
         <w:t>Review core age-structured software and how they deal with this assumption</w:t>
       </w:r>
@@ -1125,6 +1145,7 @@
         <w:pStyle w:val="Heading4"/>
       </w:pPr>
       <w:r>
+        <w:lastRenderedPageBreak/>
         <w:t>SAM</w:t>
       </w:r>
     </w:p>
@@ -1320,7 +1341,6 @@
         <w:rPr>
           <w:rFonts w:eastAsiaTheme="minorEastAsia"/>
         </w:rPr>
-        <w:lastRenderedPageBreak/>
         <w:t>S</w:t>
       </w:r>
       <w:r>
@@ -3015,11 +3035,370 @@
         <w:t>sing a Newton Raphson algorithm then you may need to estimate an initial Fishing mortality.</w:t>
       </w:r>
     </w:p>
-    <w:p/>
+    <w:p>
+      <w:pPr>
+        <w:pStyle w:val="Heading4"/>
+      </w:pPr>
+      <w:r>
+        <w:t>Stock synthesis</w:t>
+      </w:r>
+      <w:r>
+        <w:t xml:space="preserve"> (SS)</w:t>
+      </w:r>
+    </w:p>
+    <w:p>
+      <w:pPr>
+        <w:rPr>
+          <w:rFonts w:eastAsiaTheme="minorEastAsia"/>
+        </w:rPr>
+      </w:pPr>
+      <w:r>
+        <w:t>Stock synthesis has all the options that have been discussed above, with one exception.</w:t>
+      </w:r>
+      <w:r>
+        <w:t xml:space="preserve"> SS has an</w:t>
+      </w:r>
+      <w:r>
+        <w:t xml:space="preserve"> additional option that allows users to</w:t>
+      </w:r>
+      <w:r>
+        <w:t xml:space="preserve"> estim</w:t>
+      </w:r>
+      <w:r>
+        <w:t xml:space="preserve">ate the </w:t>
+      </w:r>
+      <w:r>
+        <w:t xml:space="preserve">parameter denoted by </w:t>
+      </w:r>
+      <m:oMath>
+        <m:sSub>
+          <m:sSubPr>
+            <m:ctrlPr>
+              <w:rPr>
+                <w:rFonts w:ascii="Cambria Math" w:hAnsi="Cambria Math"/>
+                <w:i/>
+              </w:rPr>
+            </m:ctrlPr>
+          </m:sSubPr>
+          <m:e>
+            <m:r>
+              <w:rPr>
+                <w:rFonts w:ascii="Cambria Math" w:hAnsi="Cambria Math"/>
+              </w:rPr>
+              <m:t>R</m:t>
+            </m:r>
+          </m:e>
+          <m:sub>
+            <m:r>
+              <w:rPr>
+                <w:rFonts w:ascii="Cambria Math" w:hAnsi="Cambria Math"/>
+              </w:rPr>
+              <m:t>1</m:t>
+            </m:r>
+          </m:sub>
+        </m:sSub>
+      </m:oMath>
+      <w:r>
+        <w:t xml:space="preserve"> which is a multiplier on </w:t>
+      </w:r>
+      <m:oMath>
+        <m:sSub>
+          <m:sSubPr>
+            <m:ctrlPr>
+              <w:rPr>
+                <w:rFonts w:ascii="Cambria Math" w:hAnsi="Cambria Math"/>
+                <w:i/>
+              </w:rPr>
+            </m:ctrlPr>
+          </m:sSubPr>
+          <m:e>
+            <m:r>
+              <w:rPr>
+                <w:rFonts w:ascii="Cambria Math" w:hAnsi="Cambria Math"/>
+              </w:rPr>
+              <m:t>R</m:t>
+            </m:r>
+          </m:e>
+          <m:sub>
+            <m:r>
+              <w:rPr>
+                <w:rFonts w:ascii="Cambria Math" w:hAnsi="Cambria Math"/>
+              </w:rPr>
+              <m:t>0</m:t>
+            </m:r>
+          </m:sub>
+        </m:sSub>
+      </m:oMath>
+      <w:r>
+        <w:rPr>
+          <w:rFonts w:eastAsiaTheme="minorEastAsia"/>
+        </w:rPr>
+        <w:t xml:space="preserve"> during initialization.</w:t>
+      </w:r>
+      <w:r>
+        <w:rPr>
+          <w:rFonts w:eastAsiaTheme="minorEastAsia"/>
+        </w:rPr>
+        <w:t xml:space="preserve"> This allows for more or less average recruitment during initialization.</w:t>
+      </w:r>
+    </w:p>
+    <w:p>
+      <w:pPr>
+        <w:pStyle w:val="Heading4"/>
+      </w:pPr>
+      <w:r>
+        <w:lastRenderedPageBreak/>
+        <w:t>Coleraine</w:t>
+      </w:r>
+    </w:p>
+    <w:p>
+      <w:pPr>
+        <w:rPr>
+          <w:rFonts w:eastAsiaTheme="minorEastAsia"/>
+        </w:rPr>
+      </w:pPr>
+      <w:r>
+        <w:rPr>
+          <w:rFonts w:eastAsiaTheme="minorEastAsia"/>
+        </w:rPr>
+        <w:t xml:space="preserve">We used the description from </w:t>
+      </w:r>
+      <w:r>
+        <w:rPr>
+          <w:rFonts w:eastAsiaTheme="minorEastAsia"/>
+        </w:rPr>
+        <w:t>Magnusson</w:t>
+      </w:r>
+      <w:r>
+        <w:rPr>
+          <w:rFonts w:eastAsiaTheme="minorEastAsia"/>
+        </w:rPr>
+        <w:t xml:space="preserve"> &amp; </w:t>
+      </w:r>
+      <w:proofErr w:type="spellStart"/>
+      <w:r>
+        <w:rPr>
+          <w:rFonts w:eastAsiaTheme="minorEastAsia"/>
+        </w:rPr>
+        <w:t>Hilborn</w:t>
+      </w:r>
+      <w:proofErr w:type="spellEnd"/>
+      <w:r>
+        <w:rPr>
+          <w:rFonts w:eastAsiaTheme="minorEastAsia"/>
+        </w:rPr>
+        <w:t xml:space="preserve"> (2007)</w:t>
+      </w:r>
+      <w:r>
+        <w:rPr>
+          <w:rFonts w:eastAsiaTheme="minorEastAsia"/>
+        </w:rPr>
+        <w:t>, they had a</w:t>
+      </w:r>
+      <w:r>
+        <w:rPr>
+          <w:rFonts w:eastAsiaTheme="minorEastAsia"/>
+        </w:rPr>
+        <w:t>n</w:t>
+      </w:r>
+      <w:r>
+        <w:rPr>
+          <w:rFonts w:eastAsiaTheme="minorEastAsia"/>
+        </w:rPr>
+        <w:t xml:space="preserve"> addition </w:t>
+      </w:r>
+      <w:proofErr w:type="spellStart"/>
+      <w:r>
+        <w:rPr>
+          <w:rFonts w:eastAsiaTheme="minorEastAsia"/>
+        </w:rPr>
+        <w:t>Rinit</w:t>
+      </w:r>
+      <w:proofErr w:type="spellEnd"/>
+      <w:r>
+        <w:rPr>
+          <w:rFonts w:eastAsiaTheme="minorEastAsia"/>
+        </w:rPr>
+        <w:t xml:space="preserve"> parameter which scaled recruitment during the initialization calculations.</w:t>
+      </w:r>
+    </w:p>
+    <w:p>
+      <w:pPr>
+        <w:rPr>
+          <w:rFonts w:eastAsiaTheme="minorEastAsia"/>
+        </w:rPr>
+      </w:pPr>
+    </w:p>
+    <w:p>
+      <w:pPr>
+        <w:pStyle w:val="Heading2"/>
+        <w:rPr>
+          <w:rFonts w:eastAsiaTheme="minorEastAsia"/>
+        </w:rPr>
+      </w:pPr>
+      <w:r>
+        <w:rPr>
+          <w:rFonts w:eastAsiaTheme="minorEastAsia"/>
+        </w:rPr>
+        <w:t>Simulation</w:t>
+      </w:r>
+    </w:p>
+    <w:p>
+      <w:r>
+        <w:t xml:space="preserve">The purpose of the simulation is to conduct a simple simulation highlighting if this is a problem and hopefully provide </w:t>
+      </w:r>
+      <w:r>
+        <w:t>some</w:t>
+      </w:r>
+      <w:r>
+        <w:t xml:space="preserve"> insight</w:t>
+      </w:r>
+      <w:r>
+        <w:t>/guidance on the matter</w:t>
+      </w:r>
+      <w:r>
+        <w:t>.</w:t>
+      </w:r>
+      <w:r>
+        <w:t xml:space="preserve"> The simulation assumes the OM and EM have identical specifications with respect to the observation model and </w:t>
+      </w:r>
+      <w:r>
+        <w:t>process</w:t>
+      </w:r>
+      <w:r>
+        <w:t xml:space="preserve"> models. </w:t>
+      </w:r>
+      <w:r>
+        <w:t>Considerations for both the OM and EM</w:t>
+      </w:r>
+    </w:p>
+    <w:p>
+      <w:r>
+        <w:t>OM Factors</w:t>
+      </w:r>
+    </w:p>
+    <w:p>
+      <w:pPr>
+        <w:pStyle w:val="ListParagraph"/>
+        <w:numPr>
+          <w:ilvl w:val="0"/>
+          <w:numId w:val="2"/>
+        </w:numPr>
+      </w:pPr>
+      <w:r>
+        <w:t>Life-history</w:t>
+      </w:r>
+      <w:r>
+        <w:t xml:space="preserve"> – fast, medium, slow</w:t>
+      </w:r>
+    </w:p>
+    <w:p>
+      <w:pPr>
+        <w:pStyle w:val="ListParagraph"/>
+        <w:numPr>
+          <w:ilvl w:val="0"/>
+          <w:numId w:val="2"/>
+        </w:numPr>
+      </w:pPr>
+      <w:r>
+        <w:t>Years of data collected 30, 50, 100</w:t>
+      </w:r>
+      <w:r>
+        <w:t>. My thinking is the further we get away from the initial condition the lest influential it will be, or the better it will be estimated.</w:t>
+      </w:r>
+    </w:p>
+    <w:p>
+      <w:pPr>
+        <w:pStyle w:val="ListParagraph"/>
+        <w:numPr>
+          <w:ilvl w:val="0"/>
+          <w:numId w:val="2"/>
+        </w:numPr>
+      </w:pPr>
+      <w:r>
+        <w:t xml:space="preserve">Observed recovery during monitored time-series. The thinking is if we observe a recovery say back to 100% B0 then </w:t>
+      </w:r>
+      <w:r>
+        <w:t>I think that will be an informative signal on B0. How to implement this? Reduce F or have some ridiculous recruitment events</w:t>
+      </w:r>
+      <w:r>
+        <w:t>?</w:t>
+      </w:r>
+      <w:r>
+        <w:t xml:space="preserve"> This idea follows on from </w:t>
+      </w:r>
+      <w:proofErr w:type="spellStart"/>
+      <w:r>
+        <w:t>Hilborn</w:t>
+      </w:r>
+      <w:proofErr w:type="spellEnd"/>
+      <w:r>
+        <w:t xml:space="preserve"> and Magnusson which asks if SSB trajectory is informative on stock status</w:t>
+      </w:r>
+      <w:r>
+        <w:t xml:space="preserve"> (need to review that paper)</w:t>
+      </w:r>
+      <w:r>
+        <w:t xml:space="preserve"> </w:t>
+      </w:r>
+      <w:r>
+        <w:rPr>
+          <w:highlight w:val="yellow"/>
+        </w:rPr>
+        <w:t>(Get input on this)</w:t>
+      </w:r>
+      <w:r>
+        <w:t xml:space="preserve"> </w:t>
+      </w:r>
+    </w:p>
+    <w:p>
+      <w:pPr>
+        <w:pStyle w:val="ListParagraph"/>
+        <w:numPr>
+          <w:ilvl w:val="0"/>
+          <w:numId w:val="2"/>
+        </w:numPr>
+      </w:pPr>
+      <w:r>
+        <w:t>Presence of a stock recruit relationship</w:t>
+      </w:r>
+    </w:p>
+    <w:p>
+      <w:r>
+        <w:t>EM Factors</w:t>
+      </w:r>
+    </w:p>
+    <w:p>
+      <w:pPr>
+        <w:pStyle w:val="ListParagraph"/>
+        <w:numPr>
+          <w:ilvl w:val="0"/>
+          <w:numId w:val="2"/>
+        </w:numPr>
+      </w:pPr>
+      <w:r>
+        <w:t>Starting year (set based on depletion) 100, 75, 50, 25 %B0</w:t>
+      </w:r>
+    </w:p>
+    <w:p>
+      <w:pPr>
+        <w:pStyle w:val="ListParagraph"/>
+        <w:numPr>
+          <w:ilvl w:val="0"/>
+          <w:numId w:val="2"/>
+        </w:numPr>
+      </w:pPr>
+      <w:r>
+        <w:t>Initial condition assumptions</w:t>
+      </w:r>
+      <w:r>
+        <w:t xml:space="preserve"> EM 1-4</w:t>
+      </w:r>
+    </w:p>
     <w:p/>
     <w:p>
       <w:pPr>
-        <w:pStyle w:val="Heading4"/>
+        <w:pStyle w:val="Heading3"/>
       </w:pPr>
       <w:r>
         <w:t>Estimation model in simulations</w:t>
@@ -3764,7 +4143,115 @@
         <w:rPr>
           <w:rFonts w:eastAsiaTheme="minorEastAsia"/>
         </w:rPr>
-        <w:t xml:space="preserve"> and </w:t>
+        <w:t xml:space="preserve">, often </w:t>
+      </w:r>
+      <m:oMath>
+        <m:sSubSup>
+          <m:sSubSupPr>
+            <m:ctrlPr>
+              <w:rPr>
+                <w:rFonts w:ascii="Cambria Math" w:hAnsi="Cambria Math"/>
+                <w:i/>
+              </w:rPr>
+            </m:ctrlPr>
+          </m:sSubSupPr>
+          <m:e>
+            <m:r>
+              <w:rPr>
+                <w:rFonts w:ascii="Cambria Math" w:hAnsi="Cambria Math"/>
+              </w:rPr>
+              <m:t>σ</m:t>
+            </m:r>
+          </m:e>
+          <m:sub>
+            <m:r>
+              <w:rPr>
+                <w:rFonts w:ascii="Cambria Math" w:hAnsi="Cambria Math"/>
+              </w:rPr>
+              <m:t>ψ</m:t>
+            </m:r>
+          </m:sub>
+          <m:sup>
+            <m:r>
+              <w:rPr>
+                <w:rFonts w:ascii="Cambria Math" w:hAnsi="Cambria Math"/>
+              </w:rPr>
+              <m:t>2</m:t>
+            </m:r>
+          </m:sup>
+        </m:sSubSup>
+        <m:r>
+          <w:rPr>
+            <w:rFonts w:ascii="Cambria Math" w:hAnsi="Cambria Math"/>
+          </w:rPr>
+          <m:t xml:space="preserve">= </m:t>
+        </m:r>
+        <m:sSubSup>
+          <m:sSubSupPr>
+            <m:ctrlPr>
+              <w:rPr>
+                <w:rFonts w:ascii="Cambria Math" w:hAnsi="Cambria Math"/>
+                <w:i/>
+              </w:rPr>
+            </m:ctrlPr>
+          </m:sSubSupPr>
+          <m:e>
+            <m:r>
+              <w:rPr>
+                <w:rFonts w:ascii="Cambria Math" w:hAnsi="Cambria Math"/>
+              </w:rPr>
+              <m:t>σ</m:t>
+            </m:r>
+          </m:e>
+          <m:sub>
+            <m:r>
+              <w:rPr>
+                <w:rFonts w:ascii="Cambria Math" w:hAnsi="Cambria Math"/>
+              </w:rPr>
+              <m:t>R</m:t>
+            </m:r>
+          </m:sub>
+          <m:sup>
+            <m:r>
+              <w:rPr>
+                <w:rFonts w:ascii="Cambria Math" w:hAnsi="Cambria Math"/>
+              </w:rPr>
+              <m:t>2</m:t>
+            </m:r>
+          </m:sup>
+        </m:sSubSup>
+      </m:oMath>
+      <w:r>
+        <w:rPr>
+          <w:rFonts w:eastAsiaTheme="minorEastAsia"/>
+        </w:rPr>
+        <w:t xml:space="preserve"> </w:t>
+      </w:r>
+      <w:r>
+        <w:rPr>
+          <w:rFonts w:eastAsiaTheme="minorEastAsia"/>
+        </w:rPr>
+        <w:t xml:space="preserve">i.e., initial age-deviations </w:t>
+      </w:r>
+      <w:r>
+        <w:rPr>
+          <w:rFonts w:eastAsiaTheme="minorEastAsia"/>
+          <w:i/>
+          <w:iCs/>
+        </w:rPr>
+        <w:t xml:space="preserve">a priori </w:t>
+      </w:r>
+      <w:r>
+        <w:rPr>
+          <w:rFonts w:eastAsiaTheme="minorEastAsia"/>
+        </w:rPr>
+        <w:t xml:space="preserve">have the same distribution as recruitment deviations, </w:t>
+      </w:r>
+      <w:r>
+        <w:rPr>
+          <w:rFonts w:eastAsiaTheme="minorEastAsia"/>
+        </w:rPr>
+        <w:t xml:space="preserve">and </w:t>
       </w:r>
       <m:oMath>
         <m:sSub>
@@ -3862,7 +4349,6 @@
         <w:rPr>
           <w:u w:val="single"/>
         </w:rPr>
-        <w:lastRenderedPageBreak/>
         <w:t>EM 2</w:t>
       </w:r>
       <w:r>
@@ -6735,7 +7221,6 @@
         <w:rPr>
           <w:rFonts w:eastAsiaTheme="minorEastAsia"/>
         </w:rPr>
-        <w:lastRenderedPageBreak/>
         <w:t xml:space="preserve">Set </w:t>
       </w:r>
       <m:oMath>
@@ -9154,14 +9639,7 @@
               <w:rPr>
                 <w:rFonts w:cstheme="minorHAnsi"/>
               </w:rPr>
-              <w:t xml:space="preserve">95%  </w:t>
-            </w:r>
-            <w:r>
-              <w:rPr>
-                <w:rFonts w:cstheme="minorHAnsi"/>
-              </w:rPr>
-              <w:lastRenderedPageBreak/>
-              <w:t>selective (</w:t>
+              <w:t>95%  selective (</w:t>
             </w:r>
             <m:oMath>
               <m:sSub>
@@ -9214,7 +9692,6 @@
               <w:rPr>
                 <w:rFonts w:cstheme="minorHAnsi"/>
               </w:rPr>
-              <w:lastRenderedPageBreak/>
               <w:t>2</w:t>
             </w:r>
           </w:p>
@@ -9528,6 +10005,7 @@
               <w:rPr>
                 <w:rFonts w:cstheme="minorHAnsi"/>
               </w:rPr>
+              <w:lastRenderedPageBreak/>
               <w:t>Survey catchability (</w:t>
             </w:r>
             <m:oMath>
@@ -11862,7 +12340,6 @@
         <w:rPr>
           <w:rFonts w:eastAsiaTheme="minorEastAsia"/>
         </w:rPr>
-        <w:lastRenderedPageBreak/>
         <w:t>Total mortality</w:t>
       </w:r>
     </w:p>
@@ -14260,6 +14737,7 @@
     </w:p>
     <w:p>
       <w:r>
+        <w:lastRenderedPageBreak/>
         <w:t>Survey age-frequencies are similar to the fishery age-frequencies where, survey predicted numbers at age are normalized to sum to one over all ages in a given year,</w:t>
       </w:r>
     </w:p>
@@ -15017,36 +15495,674 @@
       </m:oMathPara>
     </w:p>
     <w:p/>
-    <w:sdt>
-      <w:sdtPr>
-        <w:id w:val="1361783352"/>
-        <w:docPartObj>
-          <w:docPartGallery w:val="Bibliographies"/>
-          <w:docPartUnique/>
-        </w:docPartObj>
-      </w:sdtPr>
-      <w:sdtContent>
-        <w:sdt>
-          <w:sdtPr>
-            <w:id w:val="-573587230"/>
-            <w:showingPlcHdr/>
-            <w:bibliography/>
-          </w:sdtPr>
-          <w:sdtContent>
-            <w:p>
-              <w:r>
-                <w:t xml:space="preserve">     </w:t>
-              </w:r>
-            </w:p>
-          </w:sdtContent>
-        </w:sdt>
-      </w:sdtContent>
-    </w:sdt>
     <w:p/>
-    <w:p/>
-    <w:p/>
-    <w:p/>
-    <w:p/>
+    <w:p>
+      <w:pPr>
+        <w:pStyle w:val="Heading4"/>
+      </w:pPr>
+      <m:oMath>
+        <m:sSub>
+          <m:sSubPr>
+            <m:ctrlPr>
+              <w:rPr>
+                <w:rFonts w:ascii="Cambria Math" w:hAnsi="Cambria Math"/>
+              </w:rPr>
+            </m:ctrlPr>
+          </m:sSubPr>
+          <m:e>
+            <m:r>
+              <w:rPr>
+                <w:rFonts w:ascii="Cambria Math" w:hAnsi="Cambria Math"/>
+              </w:rPr>
+              <m:t>B</m:t>
+            </m:r>
+          </m:e>
+          <m:sub>
+            <m:r>
+              <w:rPr>
+                <w:rFonts w:ascii="Cambria Math" w:hAnsi="Cambria Math"/>
+              </w:rPr>
+              <m:t>0</m:t>
+            </m:r>
+          </m:sub>
+        </m:sSub>
+      </m:oMath>
+      <w:r>
+        <w:rPr>
+          <w:rFonts w:eastAsiaTheme="minorEastAsia"/>
+        </w:rPr>
+        <w:t xml:space="preserve"> vs </w:t>
+      </w:r>
+      <m:oMath>
+        <m:sSub>
+          <m:sSubPr>
+            <m:ctrlPr>
+              <w:rPr>
+                <w:rFonts w:ascii="Cambria Math" w:hAnsi="Cambria Math"/>
+              </w:rPr>
+            </m:ctrlPr>
+          </m:sSubPr>
+          <m:e>
+            <m:r>
+              <w:rPr>
+                <w:rFonts w:ascii="Cambria Math" w:hAnsi="Cambria Math"/>
+              </w:rPr>
+              <m:t>B</m:t>
+            </m:r>
+          </m:e>
+          <m:sub>
+            <m:r>
+              <w:rPr>
+                <w:rFonts w:ascii="Cambria Math" w:hAnsi="Cambria Math"/>
+              </w:rPr>
+              <m:t>100</m:t>
+            </m:r>
+          </m:sub>
+        </m:sSub>
+      </m:oMath>
+    </w:p>
+    <w:p>
+      <m:oMath>
+        <m:sSub>
+          <m:sSubPr>
+            <m:ctrlPr>
+              <w:rPr>
+                <w:rFonts w:ascii="Cambria Math" w:hAnsi="Cambria Math"/>
+                <w:i/>
+              </w:rPr>
+            </m:ctrlPr>
+          </m:sSubPr>
+          <m:e>
+            <m:r>
+              <w:rPr>
+                <w:rFonts w:ascii="Cambria Math" w:hAnsi="Cambria Math"/>
+              </w:rPr>
+              <m:t>B</m:t>
+            </m:r>
+          </m:e>
+          <m:sub>
+            <m:r>
+              <w:rPr>
+                <w:rFonts w:ascii="Cambria Math" w:hAnsi="Cambria Math"/>
+              </w:rPr>
+              <m:t>0</m:t>
+            </m:r>
+          </m:sub>
+        </m:sSub>
+      </m:oMath>
+      <w:r>
+        <w:rPr>
+          <w:rFonts w:eastAsiaTheme="minorEastAsia"/>
+        </w:rPr>
+        <w:t xml:space="preserve"> vs </w:t>
+      </w:r>
+      <m:oMath>
+        <m:sSub>
+          <m:sSubPr>
+            <m:ctrlPr>
+              <w:rPr>
+                <w:rFonts w:ascii="Cambria Math" w:hAnsi="Cambria Math"/>
+                <w:i/>
+              </w:rPr>
+            </m:ctrlPr>
+          </m:sSubPr>
+          <m:e>
+            <m:r>
+              <w:rPr>
+                <w:rFonts w:ascii="Cambria Math" w:hAnsi="Cambria Math"/>
+              </w:rPr>
+              <m:t>B</m:t>
+            </m:r>
+          </m:e>
+          <m:sub>
+            <m:r>
+              <w:rPr>
+                <w:rFonts w:ascii="Cambria Math" w:hAnsi="Cambria Math"/>
+              </w:rPr>
+              <m:t>100</m:t>
+            </m:r>
+          </m:sub>
+        </m:sSub>
+      </m:oMath>
+      <w:r>
+        <w:rPr>
+          <w:rFonts w:eastAsiaTheme="minorEastAsia"/>
+        </w:rPr>
+        <w:t xml:space="preserve"> was a conversation I had with Dana </w:t>
+      </w:r>
+      <w:proofErr w:type="spellStart"/>
+      <w:r>
+        <w:rPr>
+          <w:rFonts w:eastAsiaTheme="minorEastAsia"/>
+        </w:rPr>
+        <w:t>Hanselman</w:t>
+      </w:r>
+      <w:proofErr w:type="spellEnd"/>
+      <w:r>
+        <w:rPr>
+          <w:rFonts w:eastAsiaTheme="minorEastAsia"/>
+        </w:rPr>
+        <w:t xml:space="preserve">. The conversation come up with what reference points to use when stock assessments estimate different </w:t>
+      </w:r>
+      <m:oMath>
+        <m:sSub>
+          <m:sSubPr>
+            <m:ctrlPr>
+              <w:rPr>
+                <w:rFonts w:ascii="Cambria Math" w:hAnsi="Cambria Math"/>
+                <w:i/>
+              </w:rPr>
+            </m:ctrlPr>
+          </m:sSubPr>
+          <m:e>
+            <m:r>
+              <w:rPr>
+                <w:rFonts w:ascii="Cambria Math" w:hAnsi="Cambria Math"/>
+              </w:rPr>
+              <m:t>B</m:t>
+            </m:r>
+          </m:e>
+          <m:sub>
+            <m:r>
+              <w:rPr>
+                <w:rFonts w:ascii="Cambria Math" w:hAnsi="Cambria Math"/>
+              </w:rPr>
+              <m:t>0</m:t>
+            </m:r>
+          </m:sub>
+        </m:sSub>
+      </m:oMath>
+      <w:r>
+        <w:rPr>
+          <w:rFonts w:eastAsiaTheme="minorEastAsia"/>
+        </w:rPr>
+        <w:t xml:space="preserve"> values.</w:t>
+      </w:r>
+      <w:r>
+        <w:rPr>
+          <w:rFonts w:eastAsiaTheme="minorEastAsia"/>
+        </w:rPr>
+        <w:t xml:space="preserve"> I believe there was confusion on what each of these parameters represent.</w:t>
+      </w:r>
+      <w:r>
+        <w:rPr>
+          <w:rFonts w:eastAsiaTheme="minorEastAsia"/>
+        </w:rPr>
+        <w:t xml:space="preserve"> Ignoring time-varying changes in </w:t>
+      </w:r>
+      <w:r>
+        <w:rPr>
+          <w:rFonts w:eastAsiaTheme="minorEastAsia"/>
+        </w:rPr>
+        <w:t>productivity</w:t>
+      </w:r>
+      <w:r>
+        <w:rPr>
+          <w:rFonts w:eastAsiaTheme="minorEastAsia"/>
+        </w:rPr>
+        <w:t xml:space="preserve"> i.e., growth, natural mortality etc. Then </w:t>
+      </w:r>
+      <w:r>
+        <w:rPr>
+          <w:rFonts w:eastAsiaTheme="minorEastAsia"/>
+        </w:rPr>
+        <w:t>depletion-based reference point</w:t>
+      </w:r>
+      <w:r>
+        <w:rPr>
+          <w:rFonts w:eastAsiaTheme="minorEastAsia"/>
+        </w:rPr>
+        <w:t xml:space="preserve"> (</w:t>
+      </w:r>
+      <m:oMath>
+        <m:r>
+          <w:rPr>
+            <w:rFonts w:ascii="Cambria Math" w:hAnsi="Cambria Math"/>
+          </w:rPr>
+          <m:t>%</m:t>
+        </m:r>
+        <m:sSub>
+          <m:sSubPr>
+            <m:ctrlPr>
+              <w:rPr>
+                <w:rFonts w:ascii="Cambria Math" w:hAnsi="Cambria Math"/>
+                <w:i/>
+              </w:rPr>
+            </m:ctrlPr>
+          </m:sSubPr>
+          <m:e>
+            <m:r>
+              <w:rPr>
+                <w:rFonts w:ascii="Cambria Math" w:hAnsi="Cambria Math"/>
+              </w:rPr>
+              <m:t>B</m:t>
+            </m:r>
+          </m:e>
+          <m:sub>
+            <m:r>
+              <w:rPr>
+                <w:rFonts w:ascii="Cambria Math" w:hAnsi="Cambria Math"/>
+              </w:rPr>
+              <m:t>0</m:t>
+            </m:r>
+          </m:sub>
+        </m:sSub>
+        <m:r>
+          <w:rPr>
+            <w:rFonts w:ascii="Cambria Math" w:hAnsi="Cambria Math"/>
+          </w:rPr>
+          <m:t>=</m:t>
+        </m:r>
+        <m:f>
+          <m:fPr>
+            <m:ctrlPr>
+              <w:rPr>
+                <w:rFonts w:ascii="Cambria Math" w:hAnsi="Cambria Math"/>
+                <w:i/>
+              </w:rPr>
+            </m:ctrlPr>
+          </m:fPr>
+          <m:num>
+            <m:sSub>
+              <m:sSubPr>
+                <m:ctrlPr>
+                  <w:rPr>
+                    <w:rFonts w:ascii="Cambria Math" w:hAnsi="Cambria Math"/>
+                    <w:i/>
+                  </w:rPr>
+                </m:ctrlPr>
+              </m:sSubPr>
+              <m:e>
+                <m:r>
+                  <w:rPr>
+                    <w:rFonts w:ascii="Cambria Math" w:hAnsi="Cambria Math"/>
+                  </w:rPr>
+                  <m:t>SSB</m:t>
+                </m:r>
+              </m:e>
+              <m:sub>
+                <m:r>
+                  <w:rPr>
+                    <w:rFonts w:ascii="Cambria Math" w:hAnsi="Cambria Math"/>
+                  </w:rPr>
+                  <m:t>y</m:t>
+                </m:r>
+              </m:sub>
+            </m:sSub>
+          </m:num>
+          <m:den>
+            <m:sSub>
+              <m:sSubPr>
+                <m:ctrlPr>
+                  <w:rPr>
+                    <w:rFonts w:ascii="Cambria Math" w:hAnsi="Cambria Math"/>
+                    <w:i/>
+                  </w:rPr>
+                </m:ctrlPr>
+              </m:sSubPr>
+              <m:e>
+                <m:r>
+                  <w:rPr>
+                    <w:rFonts w:ascii="Cambria Math" w:hAnsi="Cambria Math"/>
+                  </w:rPr>
+                  <m:t>B</m:t>
+                </m:r>
+              </m:e>
+              <m:sub>
+                <m:r>
+                  <w:rPr>
+                    <w:rFonts w:ascii="Cambria Math" w:hAnsi="Cambria Math"/>
+                  </w:rPr>
+                  <m:t>0</m:t>
+                </m:r>
+              </m:sub>
+            </m:sSub>
+          </m:den>
+        </m:f>
+      </m:oMath>
+      <w:r>
+        <w:rPr>
+          <w:rFonts w:eastAsiaTheme="minorEastAsia"/>
+        </w:rPr>
+        <w:t xml:space="preserve">) is </w:t>
+      </w:r>
+      <w:r>
+        <w:rPr>
+          <w:rFonts w:eastAsiaTheme="minorEastAsia"/>
+        </w:rPr>
+        <w:t>proportional to</w:t>
+      </w:r>
+      <w:r>
+        <w:rPr>
+          <w:rFonts w:eastAsiaTheme="minorEastAsia"/>
+        </w:rPr>
+        <w:t xml:space="preserve"> </w:t>
+      </w:r>
+      <w:r>
+        <w:rPr>
+          <w:rFonts w:eastAsiaTheme="minorEastAsia"/>
+        </w:rPr>
+        <w:t>the</w:t>
+      </w:r>
+      <w:r>
+        <w:rPr>
+          <w:rFonts w:eastAsiaTheme="minorEastAsia"/>
+        </w:rPr>
+        <w:t xml:space="preserve"> </w:t>
+      </w:r>
+      <m:oMath>
+        <m:sSub>
+          <m:sSubPr>
+            <m:ctrlPr>
+              <w:rPr>
+                <w:rFonts w:ascii="Cambria Math" w:eastAsiaTheme="minorEastAsia" w:hAnsi="Cambria Math"/>
+                <w:i/>
+              </w:rPr>
+            </m:ctrlPr>
+          </m:sSubPr>
+          <m:e>
+            <m:r>
+              <w:rPr>
+                <w:rFonts w:ascii="Cambria Math" w:eastAsiaTheme="minorEastAsia" w:hAnsi="Cambria Math"/>
+              </w:rPr>
+              <m:t>F</m:t>
+            </m:r>
+          </m:e>
+          <m:sub>
+            <m:r>
+              <w:rPr>
+                <w:rFonts w:ascii="Cambria Math" w:eastAsiaTheme="minorEastAsia" w:hAnsi="Cambria Math"/>
+              </w:rPr>
+              <m:t>SPR%</m:t>
+            </m:r>
+          </m:sub>
+        </m:sSub>
+      </m:oMath>
+      <w:r>
+        <w:rPr>
+          <w:rFonts w:eastAsiaTheme="minorEastAsia"/>
+        </w:rPr>
+        <w:t xml:space="preserve"> reference point.</w:t>
+      </w:r>
+      <w:r>
+        <w:rPr>
+          <w:rFonts w:eastAsiaTheme="minorEastAsia"/>
+        </w:rPr>
+        <w:t xml:space="preserve"> The first measures whether a stock is an overfished state or not, whereas the latter measures over-fishing.</w:t>
+      </w:r>
+      <w:r>
+        <w:rPr>
+          <w:rFonts w:eastAsiaTheme="minorEastAsia"/>
+        </w:rPr>
+        <w:t xml:space="preserve"> The optimal management outcome would be to fish at </w:t>
+      </w:r>
+      <m:oMath>
+        <m:sSub>
+          <m:sSubPr>
+            <m:ctrlPr>
+              <w:rPr>
+                <w:rFonts w:ascii="Cambria Math" w:eastAsiaTheme="minorEastAsia" w:hAnsi="Cambria Math"/>
+                <w:i/>
+              </w:rPr>
+            </m:ctrlPr>
+          </m:sSubPr>
+          <m:e>
+            <m:r>
+              <w:rPr>
+                <w:rFonts w:ascii="Cambria Math" w:eastAsiaTheme="minorEastAsia" w:hAnsi="Cambria Math"/>
+              </w:rPr>
+              <m:t>F</m:t>
+            </m:r>
+          </m:e>
+          <m:sub>
+            <m:r>
+              <w:rPr>
+                <w:rFonts w:ascii="Cambria Math" w:eastAsiaTheme="minorEastAsia" w:hAnsi="Cambria Math"/>
+              </w:rPr>
+              <m:t>SPR%</m:t>
+            </m:r>
+          </m:sub>
+        </m:sSub>
+      </m:oMath>
+      <w:r>
+        <w:rPr>
+          <w:rFonts w:eastAsiaTheme="minorEastAsia"/>
+        </w:rPr>
+        <w:t xml:space="preserve"> maintaining the desired </w:t>
+      </w:r>
+      <m:oMath>
+        <m:r>
+          <w:rPr>
+            <w:rFonts w:ascii="Cambria Math" w:hAnsi="Cambria Math"/>
+          </w:rPr>
+          <m:t>%</m:t>
+        </m:r>
+        <m:sSub>
+          <m:sSubPr>
+            <m:ctrlPr>
+              <w:rPr>
+                <w:rFonts w:ascii="Cambria Math" w:hAnsi="Cambria Math"/>
+                <w:i/>
+              </w:rPr>
+            </m:ctrlPr>
+          </m:sSubPr>
+          <m:e>
+            <m:r>
+              <w:rPr>
+                <w:rFonts w:ascii="Cambria Math" w:hAnsi="Cambria Math"/>
+              </w:rPr>
+              <m:t>B</m:t>
+            </m:r>
+          </m:e>
+          <m:sub>
+            <m:r>
+              <w:rPr>
+                <w:rFonts w:ascii="Cambria Math" w:hAnsi="Cambria Math"/>
+              </w:rPr>
+              <m:t>0</m:t>
+            </m:r>
+          </m:sub>
+        </m:sSub>
+      </m:oMath>
+      <w:r>
+        <w:rPr>
+          <w:rFonts w:eastAsiaTheme="minorEastAsia"/>
+        </w:rPr>
+        <w:t xml:space="preserve">. So when there is large uncertainty in estimates of </w:t>
+      </w:r>
+      <m:oMath>
+        <m:sSub>
+          <m:sSubPr>
+            <m:ctrlPr>
+              <w:rPr>
+                <w:rFonts w:ascii="Cambria Math" w:hAnsi="Cambria Math"/>
+                <w:i/>
+              </w:rPr>
+            </m:ctrlPr>
+          </m:sSubPr>
+          <m:e>
+            <m:r>
+              <w:rPr>
+                <w:rFonts w:ascii="Cambria Math" w:hAnsi="Cambria Math"/>
+              </w:rPr>
+              <m:t>B</m:t>
+            </m:r>
+          </m:e>
+          <m:sub>
+            <m:r>
+              <w:rPr>
+                <w:rFonts w:ascii="Cambria Math" w:hAnsi="Cambria Math"/>
+              </w:rPr>
+              <m:t>0</m:t>
+            </m:r>
+          </m:sub>
+        </m:sSub>
+      </m:oMath>
+      <w:r>
+        <w:rPr>
+          <w:rFonts w:eastAsiaTheme="minorEastAsia"/>
+        </w:rPr>
+        <w:t xml:space="preserve"> it is difficult for us to identify if the stock is over-fished but we can still use </w:t>
+      </w:r>
+      <m:oMath>
+        <m:sSub>
+          <m:sSubPr>
+            <m:ctrlPr>
+              <w:rPr>
+                <w:rFonts w:ascii="Cambria Math" w:eastAsiaTheme="minorEastAsia" w:hAnsi="Cambria Math"/>
+                <w:i/>
+              </w:rPr>
+            </m:ctrlPr>
+          </m:sSubPr>
+          <m:e>
+            <m:r>
+              <w:rPr>
+                <w:rFonts w:ascii="Cambria Math" w:eastAsiaTheme="minorEastAsia" w:hAnsi="Cambria Math"/>
+              </w:rPr>
+              <m:t>F</m:t>
+            </m:r>
+          </m:e>
+          <m:sub>
+            <m:r>
+              <w:rPr>
+                <w:rFonts w:ascii="Cambria Math" w:eastAsiaTheme="minorEastAsia" w:hAnsi="Cambria Math"/>
+              </w:rPr>
+              <m:t>SPR%</m:t>
+            </m:r>
+          </m:sub>
+        </m:sSub>
+      </m:oMath>
+      <w:r>
+        <w:rPr>
+          <w:rFonts w:eastAsiaTheme="minorEastAsia"/>
+        </w:rPr>
+        <w:t xml:space="preserve"> to specify whet</w:t>
+      </w:r>
+      <w:proofErr w:type="spellStart"/>
+      <w:r>
+        <w:rPr>
+          <w:rFonts w:eastAsiaTheme="minorEastAsia"/>
+        </w:rPr>
+        <w:t>her</w:t>
+      </w:r>
+      <w:proofErr w:type="spellEnd"/>
+      <w:r>
+        <w:rPr>
+          <w:rFonts w:eastAsiaTheme="minorEastAsia"/>
+        </w:rPr>
+        <w:t xml:space="preserve"> we are over-fishing.</w:t>
+      </w:r>
+    </w:p>
+    <w:p>
+      <m:oMath>
+        <m:sSub>
+          <m:sSubPr>
+            <m:ctrlPr>
+              <w:rPr>
+                <w:rFonts w:ascii="Cambria Math" w:hAnsi="Cambria Math"/>
+                <w:i/>
+              </w:rPr>
+            </m:ctrlPr>
+          </m:sSubPr>
+          <m:e>
+            <m:r>
+              <w:rPr>
+                <w:rFonts w:ascii="Cambria Math" w:hAnsi="Cambria Math"/>
+              </w:rPr>
+              <m:t>B</m:t>
+            </m:r>
+          </m:e>
+          <m:sub>
+            <m:r>
+              <w:rPr>
+                <w:rFonts w:ascii="Cambria Math" w:hAnsi="Cambria Math"/>
+              </w:rPr>
+              <m:t>0</m:t>
+            </m:r>
+          </m:sub>
+        </m:sSub>
+      </m:oMath>
+      <w:r>
+        <w:rPr>
+          <w:rFonts w:eastAsiaTheme="minorEastAsia"/>
+        </w:rPr>
+        <w:t xml:space="preserve"> is the equilibrium spawning biomass from assuming recruitment = </w:t>
+      </w:r>
+      <m:oMath>
+        <m:sSub>
+          <m:sSubPr>
+            <m:ctrlPr>
+              <w:rPr>
+                <w:rFonts w:ascii="Cambria Math" w:hAnsi="Cambria Math"/>
+                <w:i/>
+              </w:rPr>
+            </m:ctrlPr>
+          </m:sSubPr>
+          <m:e>
+            <m:r>
+              <w:rPr>
+                <w:rFonts w:ascii="Cambria Math" w:hAnsi="Cambria Math"/>
+              </w:rPr>
+              <m:t>R</m:t>
+            </m:r>
+          </m:e>
+          <m:sub>
+            <m:r>
+              <w:rPr>
+                <w:rFonts w:ascii="Cambria Math" w:hAnsi="Cambria Math"/>
+              </w:rPr>
+              <m:t>0</m:t>
+            </m:r>
+          </m:sub>
+        </m:sSub>
+      </m:oMath>
+      <w:r>
+        <w:rPr>
+          <w:rFonts w:eastAsiaTheme="minorEastAsia"/>
+        </w:rPr>
+        <w:t xml:space="preserve"> and total mortality = natural mortality.</w:t>
+      </w:r>
+      <w:r>
+        <w:rPr>
+          <w:rFonts w:eastAsiaTheme="minorEastAsia"/>
+        </w:rPr>
+        <w:t xml:space="preserve"> </w:t>
+      </w:r>
+      <w:r>
+        <w:rPr>
+          <w:rFonts w:eastAsiaTheme="minorEastAsia"/>
+        </w:rPr>
+        <w:t xml:space="preserve"> </w:t>
+      </w:r>
+      <m:oMath>
+        <m:sSub>
+          <m:sSubPr>
+            <m:ctrlPr>
+              <w:rPr>
+                <w:rFonts w:ascii="Cambria Math" w:hAnsi="Cambria Math"/>
+                <w:i/>
+              </w:rPr>
+            </m:ctrlPr>
+          </m:sSubPr>
+          <m:e>
+            <m:r>
+              <w:rPr>
+                <w:rFonts w:ascii="Cambria Math" w:hAnsi="Cambria Math"/>
+              </w:rPr>
+              <m:t>B</m:t>
+            </m:r>
+          </m:e>
+          <m:sub>
+            <m:r>
+              <w:rPr>
+                <w:rFonts w:ascii="Cambria Math" w:hAnsi="Cambria Math"/>
+              </w:rPr>
+              <m:t>100</m:t>
+            </m:r>
+          </m:sub>
+        </m:sSub>
+      </m:oMath>
+    </w:p>
     <w:p/>
     <w:p/>
     <w:p/>
@@ -15063,6 +16179,118 @@
 <file path=word/numbering.xml><?xml version="1.0" encoding="utf-8"?>
 <w:numbering xmlns:wpc="http://schemas.microsoft.com/office/word/2010/wordprocessingCanvas" xmlns:cx="http://schemas.microsoft.com/office/drawing/2014/chartex" xmlns:cx1="http://schemas.microsoft.com/office/drawing/2015/9/8/chartex" xmlns:cx2="http://schemas.microsoft.com/office/drawing/2015/10/21/chartex" xmlns:cx3="http://schemas.microsoft.com/office/drawing/2016/5/9/chartex" xmlns:cx4="http://schemas.microsoft.com/office/drawing/2016/5/10/chartex" xmlns:cx5="http://schemas.microsoft.com/office/drawing/2016/5/11/chartex" xmlns:cx6="http://schemas.microsoft.com/office/drawing/2016/5/12/chartex" xmlns:cx7="http://schemas.microsoft.com/office/drawing/2016/5/13/chartex" xmlns:cx8="http://schemas.microsoft.com/office/drawing/2016/5/14/chartex" xmlns:mc="http://schemas.openxmlformats.org/markup-compatibility/2006" xmlns:aink="http://schemas.microsoft.com/office/drawing/2016/ink" xmlns:am3d="http://schemas.microsoft.com/office/drawing/2017/model3d" xmlns:o="urn:schemas-microsoft-com:office:office" xmlns:oel="http://schemas.microsoft.com/office/2019/extlst" xmlns:r="http://schemas.openxmlformats.org/officeDocument/2006/relationships" xmlns:m="http://schemas.openxmlformats.org/officeDocument/2006/math" xmlns:v="urn:schemas-microsoft-com:vml" xmlns:wp14="http://schemas.microsoft.com/office/word/2010/wordprocessingDrawing" xmlns:wp="http://schemas.openxmlformats.org/drawingml/2006/wordprocessingDrawing" xmlns:w10="urn:schemas-microsoft-com:office:word" xmlns:w="http://schemas.openxmlformats.org/wordprocessingml/2006/main" xmlns:w14="http://schemas.microsoft.com/office/word/2010/wordml" xmlns:w15="http://schemas.microsoft.com/office/word/2012/wordml" xmlns:w16cex="http://schemas.microsoft.com/office/word/2018/wordml/cex" xmlns:w16cid="http://schemas.microsoft.com/office/word/2016/wordml/cid" xmlns:w16="http://schemas.microsoft.com/office/word/2018/wordml" xmlns:w16du="http://schemas.microsoft.com/office/word/2023/wordml/word16du" xmlns:w16sdtdh="http://schemas.microsoft.com/office/word/2020/wordml/sdtdatahash" xmlns:w16se="http://schemas.microsoft.com/office/word/2015/wordml/symex" xmlns:wpg="http://schemas.microsoft.com/office/word/2010/wordprocessingGroup" xmlns:wpi="http://schemas.microsoft.com/office/word/2010/wordprocessingInk" xmlns:wne="http://schemas.microsoft.com/office/word/2006/wordml" xmlns:wps="http://schemas.microsoft.com/office/word/2010/wordprocessingShape" mc:Ignorable="w14 w15 w16se w16cid w16 w16cex w16sdtdh wp14">
   <w:abstractNum w:abstractNumId="0" w15:restartNumberingAfterBreak="0">
+    <w:nsid w:val="5F877D15"/>
+    <w:multiLevelType w:val="hybridMultilevel"/>
+    <w:tmpl w:val="872664B0"/>
+    <w:lvl w:ilvl="0" w:tplc="17C2F152">
+      <w:numFmt w:val="bullet"/>
+      <w:lvlText w:val="-"/>
+      <w:lvlJc w:val="left"/>
+      <w:pPr>
+        <w:ind w:left="720" w:hanging="360"/>
+      </w:pPr>
+      <w:rPr>
+        <w:rFonts w:ascii="Calibri" w:eastAsiaTheme="minorHAnsi" w:hAnsi="Calibri" w:cs="Calibri" w:hint="default"/>
+      </w:rPr>
+    </w:lvl>
+    <w:lvl w:ilvl="1" w:tplc="04090003" w:tentative="1">
+      <w:start w:val="1"/>
+      <w:numFmt w:val="bullet"/>
+      <w:lvlText w:val="o"/>
+      <w:lvlJc w:val="left"/>
+      <w:pPr>
+        <w:ind w:left="1440" w:hanging="360"/>
+      </w:pPr>
+      <w:rPr>
+        <w:rFonts w:ascii="Courier New" w:hAnsi="Courier New" w:cs="Courier New" w:hint="default"/>
+      </w:rPr>
+    </w:lvl>
+    <w:lvl w:ilvl="2" w:tplc="04090005" w:tentative="1">
+      <w:start w:val="1"/>
+      <w:numFmt w:val="bullet"/>
+      <w:lvlText w:val=""/>
+      <w:lvlJc w:val="left"/>
+      <w:pPr>
+        <w:ind w:left="2160" w:hanging="360"/>
+      </w:pPr>
+      <w:rPr>
+        <w:rFonts w:ascii="Wingdings" w:hAnsi="Wingdings" w:hint="default"/>
+      </w:rPr>
+    </w:lvl>
+    <w:lvl w:ilvl="3" w:tplc="04090001" w:tentative="1">
+      <w:start w:val="1"/>
+      <w:numFmt w:val="bullet"/>
+      <w:lvlText w:val=""/>
+      <w:lvlJc w:val="left"/>
+      <w:pPr>
+        <w:ind w:left="2880" w:hanging="360"/>
+      </w:pPr>
+      <w:rPr>
+        <w:rFonts w:ascii="Symbol" w:hAnsi="Symbol" w:hint="default"/>
+      </w:rPr>
+    </w:lvl>
+    <w:lvl w:ilvl="4" w:tplc="04090003" w:tentative="1">
+      <w:start w:val="1"/>
+      <w:numFmt w:val="bullet"/>
+      <w:lvlText w:val="o"/>
+      <w:lvlJc w:val="left"/>
+      <w:pPr>
+        <w:ind w:left="3600" w:hanging="360"/>
+      </w:pPr>
+      <w:rPr>
+        <w:rFonts w:ascii="Courier New" w:hAnsi="Courier New" w:cs="Courier New" w:hint="default"/>
+      </w:rPr>
+    </w:lvl>
+    <w:lvl w:ilvl="5" w:tplc="04090005" w:tentative="1">
+      <w:start w:val="1"/>
+      <w:numFmt w:val="bullet"/>
+      <w:lvlText w:val=""/>
+      <w:lvlJc w:val="left"/>
+      <w:pPr>
+        <w:ind w:left="4320" w:hanging="360"/>
+      </w:pPr>
+      <w:rPr>
+        <w:rFonts w:ascii="Wingdings" w:hAnsi="Wingdings" w:hint="default"/>
+      </w:rPr>
+    </w:lvl>
+    <w:lvl w:ilvl="6" w:tplc="04090001" w:tentative="1">
+      <w:start w:val="1"/>
+      <w:numFmt w:val="bullet"/>
+      <w:lvlText w:val=""/>
+      <w:lvlJc w:val="left"/>
+      <w:pPr>
+        <w:ind w:left="5040" w:hanging="360"/>
+      </w:pPr>
+      <w:rPr>
+        <w:rFonts w:ascii="Symbol" w:hAnsi="Symbol" w:hint="default"/>
+      </w:rPr>
+    </w:lvl>
+    <w:lvl w:ilvl="7" w:tplc="04090003" w:tentative="1">
+      <w:start w:val="1"/>
+      <w:numFmt w:val="bullet"/>
+      <w:lvlText w:val="o"/>
+      <w:lvlJc w:val="left"/>
+      <w:pPr>
+        <w:ind w:left="5760" w:hanging="360"/>
+      </w:pPr>
+      <w:rPr>
+        <w:rFonts w:ascii="Courier New" w:hAnsi="Courier New" w:cs="Courier New" w:hint="default"/>
+      </w:rPr>
+    </w:lvl>
+    <w:lvl w:ilvl="8" w:tplc="04090005" w:tentative="1">
+      <w:start w:val="1"/>
+      <w:numFmt w:val="bullet"/>
+      <w:lvlText w:val=""/>
+      <w:lvlJc w:val="left"/>
+      <w:pPr>
+        <w:ind w:left="6480" w:hanging="360"/>
+      </w:pPr>
+      <w:rPr>
+        <w:rFonts w:ascii="Wingdings" w:hAnsi="Wingdings" w:hint="default"/>
+      </w:rPr>
+    </w:lvl>
+  </w:abstractNum>
+  <w:abstractNum w:abstractNumId="1" w15:restartNumberingAfterBreak="0">
     <w:nsid w:val="5FF04713"/>
     <w:multiLevelType w:val="hybridMultilevel"/>
     <w:tmpl w:val="C62C24B8"/>
@@ -15176,6 +16404,9 @@
     </w:lvl>
   </w:abstractNum>
   <w:num w:numId="1" w16cid:durableId="1058552132">
+    <w:abstractNumId w:val="1"/>
+  </w:num>
+  <w:num w:numId="2" w16cid:durableId="106437336">
     <w:abstractNumId w:val="0"/>
   </w:num>
 </w:numbering>

</xml_diff>

<commit_message>
UPD: R code and writing
</commit_message>
<xml_diff>
--- a/Report/Starting condition investigation.docx
+++ b/Report/Starting condition investigation.docx
@@ -570,7 +570,31 @@
     </w:p>
     <w:p>
       <w:r>
-        <w:t xml:space="preserve">The simulation assumes the OM and EM have identical specifications with respect to the observation model and </w:t>
+        <w:t>Th</w:t>
+      </w:r>
+      <w:r>
+        <w:t>is</w:t>
+      </w:r>
+      <w:r>
+        <w:t xml:space="preserve"> simulation assume</w:t>
+      </w:r>
+      <w:r>
+        <w:t>d</w:t>
+      </w:r>
+      <w:r>
+        <w:t xml:space="preserve"> the OM and EM </w:t>
+      </w:r>
+      <w:r>
+        <w:t>had</w:t>
+      </w:r>
+      <w:r>
+        <w:t xml:space="preserve"> </w:t>
+      </w:r>
+      <w:r>
+        <w:t>the same</w:t>
+      </w:r>
+      <w:r>
+        <w:t xml:space="preserve"> observation and </w:t>
       </w:r>
       <w:r>
         <w:t>process</w:t>
@@ -582,6 +606,9 @@
         <w:t xml:space="preserve"> model</w:t>
       </w:r>
       <w:r>
+        <w:t>s</w:t>
+      </w:r>
+      <w:r>
         <w:t>.</w:t>
       </w:r>
       <w:r>
@@ -594,7 +621,13 @@
         <w:t>EM</w:t>
       </w:r>
       <w:r>
-        <w:t xml:space="preserve"> differ in the initial conditions or catch assumptions during the historical period.</w:t>
+        <w:t xml:space="preserve"> differ</w:t>
+      </w:r>
+      <w:r>
+        <w:t>ed from the OM</w:t>
+      </w:r>
+      <w:r>
+        <w:t xml:space="preserve"> in the initial conditions or catch assumptions during the historical period.</w:t>
       </w:r>
       <w:r>
         <w:t xml:space="preserve"> The following list factors that are investigated in a fully nested factorial simulation design.</w:t>
@@ -643,7 +676,6 @@
       <w:r>
         <w:fldChar w:fldCharType="end"/>
       </w:r>
-      <w:proofErr w:type="gramStart"/>
       <w:r>
         <w:t>)</w:t>
       </w:r>
@@ -659,15 +691,7 @@
           <w:rFonts w:ascii="Calibri" w:hAnsi="Calibri" w:cs="Calibri"/>
           <w:color w:val="000000"/>
         </w:rPr>
-        <w:t>.</w:t>
-      </w:r>
-      <w:proofErr w:type="gramEnd"/>
-      <w:r>
-        <w:rPr>
-          <w:rFonts w:ascii="Calibri" w:hAnsi="Calibri" w:cs="Calibri"/>
-          <w:color w:val="000000"/>
-        </w:rPr>
-        <w:t xml:space="preserve"> These life-histories were taken from Wetzel &amp; Punt (2016), but averaged the parameters over sex</w:t>
+        <w:t>. These life-histories were taken from Wetzel &amp; Punt (2016), but averaged the parameters over sex</w:t>
       </w:r>
       <w:r>
         <w:rPr>
@@ -800,13 +824,7 @@
         </w:numPr>
       </w:pPr>
       <w:r>
-        <w:t>Apply a constant F that is expected to achieve B</w:t>
-      </w:r>
-      <w:r>
-        <w:t>35</w:t>
-      </w:r>
-      <w:r>
-        <w:t xml:space="preserve">% </w:t>
+        <w:t xml:space="preserve">Apply a constant F that is expected to achieve B35% </w:t>
       </w:r>
     </w:p>
     <w:p>
@@ -818,13 +836,7 @@
         </w:numPr>
       </w:pPr>
       <w:r>
-        <w:t>Apply a constant F that is expected to achieve B</w:t>
-      </w:r>
-      <w:r>
-        <w:t>20</w:t>
-      </w:r>
-      <w:r>
-        <w:t xml:space="preserve">% </w:t>
+        <w:t xml:space="preserve">Apply a constant F that is expected to achieve B20% </w:t>
       </w:r>
     </w:p>
     <w:p>
@@ -1032,27 +1044,7 @@
           <w:sz w:val="22"/>
           <w:szCs w:val="22"/>
         </w:rPr>
-        <w:t>Presence of a stock recruit relationship (Questionable whether this is a significant factor. I feel if the stock is depleted so that the SR kicks in it may be very informative on B</w:t>
-      </w:r>
-      <w:proofErr w:type="gramStart"/>
-      <w:r>
-        <w:rPr>
-          <w:rFonts w:ascii="Calibri" w:hAnsi="Calibri" w:cs="Calibri"/>
-          <w:color w:val="000000"/>
-          <w:sz w:val="22"/>
-          <w:szCs w:val="22"/>
-        </w:rPr>
-        <w:t>0,R</w:t>
-      </w:r>
-      <w:proofErr w:type="gramEnd"/>
-      <w:r>
-        <w:rPr>
-          <w:rFonts w:ascii="Calibri" w:hAnsi="Calibri" w:cs="Calibri"/>
-          <w:color w:val="000000"/>
-          <w:sz w:val="22"/>
-          <w:szCs w:val="22"/>
-        </w:rPr>
-        <w:t>0). Consider that the signal will be tied to Sigma R, signal vs variance.</w:t>
+        <w:t>Presence of a stock recruit relationship (Questionable whether this is a significant factor. I feel if the stock is depleted so that the SR kicks in it may be very informative on B0,R0). Consider that the signal will be tied to Sigma R, signal vs variance.</w:t>
       </w:r>
     </w:p>
     <w:p/>
@@ -3459,13 +3451,7 @@
                     <w:rPr>
                       <w:rFonts w:ascii="Cambria Math" w:hAnsi="Cambria Math"/>
                     </w:rPr>
-                    <m:t>,                a=A</m:t>
-                  </m:r>
-                  <m:r>
-                    <w:rPr>
-                      <w:rFonts w:ascii="Cambria Math" w:hAnsi="Cambria Math"/>
-                    </w:rPr>
-                    <m:t>,</m:t>
+                    <m:t>,                a=A,</m:t>
                   </m:r>
                 </m:e>
               </m:eqArr>
@@ -4771,9 +4757,14 @@
       <w:pPr>
         <w:rPr>
           <w:rFonts w:eastAsiaTheme="minorEastAsia"/>
-          <w:u w:val="single"/>
         </w:rPr>
       </w:pPr>
+      <w:r>
+        <w:rPr>
+          <w:rFonts w:eastAsiaTheme="minorEastAsia"/>
+        </w:rPr>
+        <w:t>This assumes that initial age-deviations are from the same distribution as the recruitment deviations. It could be assumed that the initial age-deviations have their own estimable variance but for simplicity we assumed a pooled distribution with recruitment deviations.</w:t>
+      </w:r>
     </w:p>
     <w:p>
       <w:pPr>
@@ -4900,6 +4891,129 @@
       <w:r>
         <w:t xml:space="preserve"> The relative error </w:t>
       </w:r>
+      <w:r>
+        <w:t xml:space="preserve">for parameter model quantity </w:t>
+      </w:r>
+      <m:oMath>
+        <m:r>
+          <w:rPr>
+            <w:rFonts w:ascii="Cambria Math" w:hAnsi="Cambria Math"/>
+          </w:rPr>
+          <m:t>θ</m:t>
+        </m:r>
+      </m:oMath>
+      <w:r>
+        <w:rPr>
+          <w:rFonts w:eastAsiaTheme="minorEastAsia"/>
+        </w:rPr>
+        <w:t xml:space="preserve"> is calculated </w:t>
+      </w:r>
+    </w:p>
+    <w:p>
+      <m:oMathPara>
+        <m:oMath>
+          <m:sSub>
+            <m:sSubPr>
+              <m:ctrlPr>
+                <w:rPr>
+                  <w:rFonts w:ascii="Cambria Math" w:hAnsi="Cambria Math"/>
+                  <w:i/>
+                </w:rPr>
+              </m:ctrlPr>
+            </m:sSubPr>
+            <m:e>
+              <m:r>
+                <w:rPr>
+                  <w:rFonts w:ascii="Cambria Math" w:hAnsi="Cambria Math"/>
+                </w:rPr>
+                <m:t>RE</m:t>
+              </m:r>
+            </m:e>
+            <m:sub>
+              <m:r>
+                <w:rPr>
+                  <w:rFonts w:ascii="Cambria Math" w:hAnsi="Cambria Math"/>
+                </w:rPr>
+                <m:t>θ</m:t>
+              </m:r>
+            </m:sub>
+          </m:sSub>
+          <m:r>
+            <w:rPr>
+              <w:rFonts w:ascii="Cambria Math" w:hAnsi="Cambria Math"/>
+            </w:rPr>
+            <m:t>=</m:t>
+          </m:r>
+          <m:f>
+            <m:fPr>
+              <m:ctrlPr>
+                <w:rPr>
+                  <w:rFonts w:ascii="Cambria Math" w:hAnsi="Cambria Math"/>
+                  <w:i/>
+                </w:rPr>
+              </m:ctrlPr>
+            </m:fPr>
+            <m:num>
+              <m:acc>
+                <m:accPr>
+                  <m:ctrlPr>
+                    <w:rPr>
+                      <w:rFonts w:ascii="Cambria Math" w:hAnsi="Cambria Math"/>
+                      <w:i/>
+                    </w:rPr>
+                  </m:ctrlPr>
+                </m:accPr>
+                <m:e>
+                  <m:r>
+                    <w:rPr>
+                      <w:rFonts w:ascii="Cambria Math" w:hAnsi="Cambria Math"/>
+                    </w:rPr>
+                    <m:t>θ</m:t>
+                  </m:r>
+                </m:e>
+              </m:acc>
+              <m:r>
+                <w:rPr>
+                  <w:rFonts w:ascii="Cambria Math" w:hAnsi="Cambria Math"/>
+                </w:rPr>
+                <m:t xml:space="preserve">- </m:t>
+              </m:r>
+              <m:r>
+                <w:rPr>
+                  <w:rFonts w:ascii="Cambria Math" w:hAnsi="Cambria Math"/>
+                </w:rPr>
+                <m:t>θ</m:t>
+              </m:r>
+            </m:num>
+            <m:den>
+              <m:acc>
+                <m:accPr>
+                  <m:ctrlPr>
+                    <w:rPr>
+                      <w:rFonts w:ascii="Cambria Math" w:hAnsi="Cambria Math"/>
+                      <w:i/>
+                    </w:rPr>
+                  </m:ctrlPr>
+                </m:accPr>
+                <m:e>
+                  <m:r>
+                    <w:rPr>
+                      <w:rFonts w:ascii="Cambria Math" w:hAnsi="Cambria Math"/>
+                    </w:rPr>
+                    <m:t>θ</m:t>
+                  </m:r>
+                </m:e>
+              </m:acc>
+            </m:den>
+          </m:f>
+          <m:r>
+            <w:rPr>
+              <w:rFonts w:ascii="Cambria Math" w:hAnsi="Cambria Math"/>
+            </w:rPr>
+            <m:t xml:space="preserve"> ×100</m:t>
+          </m:r>
+        </m:oMath>
+      </m:oMathPara>
     </w:p>
     <w:p>
       <m:oMathPara>
@@ -4970,7 +5084,7 @@
                         <w:rPr>
                           <w:rFonts w:ascii="Cambria Math" w:hAnsi="Cambria Math"/>
                         </w:rPr>
-                        <m:t>D</m:t>
+                        <m:t>θ</m:t>
                       </m:r>
                     </m:e>
                   </m:acc>
@@ -5004,7 +5118,7 @@
                     <w:rPr>
                       <w:rFonts w:ascii="Cambria Math" w:hAnsi="Cambria Math"/>
                     </w:rPr>
-                    <m:t>D</m:t>
+                    <m:t>θ</m:t>
                   </m:r>
                 </m:e>
                 <m:sub>
@@ -5032,7 +5146,7 @@
                     <w:rPr>
                       <w:rFonts w:ascii="Cambria Math" w:hAnsi="Cambria Math"/>
                     </w:rPr>
-                    <m:t>D</m:t>
+                    <m:t>θ</m:t>
                   </m:r>
                 </m:e>
                 <m:sub>
@@ -5220,320 +5334,6 @@
       </m:oMathPara>
     </w:p>
     <w:p>
-      <m:oMathPara>
-        <m:oMath>
-          <m:sSub>
-            <m:sSubPr>
-              <m:ctrlPr>
-                <w:rPr>
-                  <w:rFonts w:ascii="Cambria Math" w:hAnsi="Cambria Math"/>
-                  <w:i/>
-                </w:rPr>
-              </m:ctrlPr>
-            </m:sSubPr>
-            <m:e>
-              <m:r>
-                <w:rPr>
-                  <w:rFonts w:ascii="Cambria Math" w:hAnsi="Cambria Math"/>
-                </w:rPr>
-                <m:t>RE</m:t>
-              </m:r>
-            </m:e>
-            <m:sub>
-              <m:r>
-                <w:rPr>
-                  <w:rFonts w:ascii="Cambria Math" w:hAnsi="Cambria Math"/>
-                </w:rPr>
-                <m:t>B0,i</m:t>
-              </m:r>
-            </m:sub>
-          </m:sSub>
-          <m:r>
-            <w:rPr>
-              <w:rFonts w:ascii="Cambria Math" w:hAnsi="Cambria Math"/>
-            </w:rPr>
-            <m:t>=</m:t>
-          </m:r>
-          <m:f>
-            <m:fPr>
-              <m:ctrlPr>
-                <w:rPr>
-                  <w:rFonts w:ascii="Cambria Math" w:hAnsi="Cambria Math"/>
-                  <w:i/>
-                </w:rPr>
-              </m:ctrlPr>
-            </m:fPr>
-            <m:num>
-              <m:sSub>
-                <m:sSubPr>
-                  <m:ctrlPr>
-                    <w:rPr>
-                      <w:rFonts w:ascii="Cambria Math" w:hAnsi="Cambria Math"/>
-                      <w:i/>
-                    </w:rPr>
-                  </m:ctrlPr>
-                </m:sSubPr>
-                <m:e>
-                  <m:acc>
-                    <m:accPr>
-                      <m:ctrlPr>
-                        <w:rPr>
-                          <w:rFonts w:ascii="Cambria Math" w:hAnsi="Cambria Math"/>
-                          <w:i/>
-                        </w:rPr>
-                      </m:ctrlPr>
-                    </m:accPr>
-                    <m:e>
-                      <m:r>
-                        <w:rPr>
-                          <w:rFonts w:ascii="Cambria Math" w:hAnsi="Cambria Math"/>
-                        </w:rPr>
-                        <m:t>B0</m:t>
-                      </m:r>
-                    </m:e>
-                  </m:acc>
-                </m:e>
-                <m:sub>
-                  <m:r>
-                    <w:rPr>
-                      <w:rFonts w:ascii="Cambria Math" w:hAnsi="Cambria Math"/>
-                    </w:rPr>
-                    <m:t>i</m:t>
-                  </m:r>
-                </m:sub>
-              </m:sSub>
-              <m:r>
-                <w:rPr>
-                  <w:rFonts w:ascii="Cambria Math" w:hAnsi="Cambria Math"/>
-                </w:rPr>
-                <m:t xml:space="preserve">- </m:t>
-              </m:r>
-              <m:sSub>
-                <m:sSubPr>
-                  <m:ctrlPr>
-                    <w:rPr>
-                      <w:rFonts w:ascii="Cambria Math" w:hAnsi="Cambria Math"/>
-                      <w:i/>
-                    </w:rPr>
-                  </m:ctrlPr>
-                </m:sSubPr>
-                <m:e>
-                  <m:r>
-                    <w:rPr>
-                      <w:rFonts w:ascii="Cambria Math" w:hAnsi="Cambria Math"/>
-                    </w:rPr>
-                    <m:t>B0</m:t>
-                  </m:r>
-                </m:e>
-                <m:sub>
-                  <m:r>
-                    <w:rPr>
-                      <w:rFonts w:ascii="Cambria Math" w:hAnsi="Cambria Math"/>
-                    </w:rPr>
-                    <m:t>y,i</m:t>
-                  </m:r>
-                </m:sub>
-              </m:sSub>
-            </m:num>
-            <m:den>
-              <m:sSub>
-                <m:sSubPr>
-                  <m:ctrlPr>
-                    <w:rPr>
-                      <w:rFonts w:ascii="Cambria Math" w:hAnsi="Cambria Math"/>
-                      <w:i/>
-                    </w:rPr>
-                  </m:ctrlPr>
-                </m:sSubPr>
-                <m:e>
-                  <m:r>
-                    <w:rPr>
-                      <w:rFonts w:ascii="Cambria Math" w:hAnsi="Cambria Math"/>
-                    </w:rPr>
-                    <m:t>B0</m:t>
-                  </m:r>
-                </m:e>
-                <m:sub>
-                  <m:r>
-                    <w:rPr>
-                      <w:rFonts w:ascii="Cambria Math" w:hAnsi="Cambria Math"/>
-                    </w:rPr>
-                    <m:t>y,i</m:t>
-                  </m:r>
-                </m:sub>
-              </m:sSub>
-            </m:den>
-          </m:f>
-          <m:r>
-            <w:rPr>
-              <w:rFonts w:ascii="Cambria Math" w:hAnsi="Cambria Math"/>
-            </w:rPr>
-            <m:t xml:space="preserve"> ×100</m:t>
-          </m:r>
-        </m:oMath>
-      </m:oMathPara>
-    </w:p>
-    <w:p>
-      <m:oMathPara>
-        <m:oMath>
-          <m:sSub>
-            <m:sSubPr>
-              <m:ctrlPr>
-                <w:rPr>
-                  <w:rFonts w:ascii="Cambria Math" w:hAnsi="Cambria Math"/>
-                  <w:i/>
-                </w:rPr>
-              </m:ctrlPr>
-            </m:sSubPr>
-            <m:e>
-              <m:r>
-                <w:rPr>
-                  <w:rFonts w:ascii="Cambria Math" w:hAnsi="Cambria Math"/>
-                </w:rPr>
-                <m:t>MARE</m:t>
-              </m:r>
-            </m:e>
-            <m:sub>
-              <m:r>
-                <w:rPr>
-                  <w:rFonts w:ascii="Cambria Math" w:hAnsi="Cambria Math"/>
-                </w:rPr>
-                <m:t>B0</m:t>
-              </m:r>
-            </m:sub>
-          </m:sSub>
-          <m:r>
-            <w:rPr>
-              <w:rFonts w:ascii="Cambria Math" w:hAnsi="Cambria Math"/>
-            </w:rPr>
-            <m:t>=</m:t>
-          </m:r>
-          <m:func>
-            <m:funcPr>
-              <m:ctrlPr>
-                <w:rPr>
-                  <w:rFonts w:ascii="Cambria Math" w:hAnsi="Cambria Math"/>
-                  <w:i/>
-                </w:rPr>
-              </m:ctrlPr>
-            </m:funcPr>
-            <m:fName>
-              <m:limLow>
-                <m:limLowPr>
-                  <m:ctrlPr>
-                    <w:rPr>
-                      <w:rFonts w:ascii="Cambria Math" w:hAnsi="Cambria Math"/>
-                      <w:i/>
-                    </w:rPr>
-                  </m:ctrlPr>
-                </m:limLowPr>
-                <m:e>
-                  <m:r>
-                    <m:rPr>
-                      <m:sty m:val="p"/>
-                    </m:rPr>
-                    <w:rPr>
-                      <w:rFonts w:ascii="Cambria Math" w:hAnsi="Cambria Math"/>
-                    </w:rPr>
-                    <m:t>median</m:t>
-                  </m:r>
-                </m:e>
-                <m:lim>
-                  <m:r>
-                    <w:rPr>
-                      <w:rFonts w:ascii="Cambria Math" w:hAnsi="Cambria Math"/>
-                    </w:rPr>
-                    <m:t>i</m:t>
-                  </m:r>
-                </m:lim>
-              </m:limLow>
-            </m:fName>
-            <m:e>
-              <m:d>
-                <m:dPr>
-                  <m:begChr m:val="{"/>
-                  <m:endChr m:val="}"/>
-                  <m:ctrlPr>
-                    <w:rPr>
-                      <w:rFonts w:ascii="Cambria Math" w:hAnsi="Cambria Math"/>
-                      <w:i/>
-                    </w:rPr>
-                  </m:ctrlPr>
-                </m:dPr>
-                <m:e>
-                  <m:r>
-                    <w:rPr>
-                      <w:rFonts w:ascii="Cambria Math" w:hAnsi="Cambria Math"/>
-                    </w:rPr>
-                    <m:t xml:space="preserve"> </m:t>
-                  </m:r>
-                  <m:d>
-                    <m:dPr>
-                      <m:begChr m:val="|"/>
-                      <m:endChr m:val="|"/>
-                      <m:ctrlPr>
-                        <w:rPr>
-                          <w:rFonts w:ascii="Cambria Math" w:hAnsi="Cambria Math"/>
-                          <w:i/>
-                        </w:rPr>
-                      </m:ctrlPr>
-                    </m:dPr>
-                    <m:e>
-                      <m:r>
-                        <w:rPr>
-                          <w:rFonts w:ascii="Cambria Math" w:hAnsi="Cambria Math"/>
-                        </w:rPr>
-                        <m:t xml:space="preserve"> </m:t>
-                      </m:r>
-                      <m:sSub>
-                        <m:sSubPr>
-                          <m:ctrlPr>
-                            <w:rPr>
-                              <w:rFonts w:ascii="Cambria Math" w:hAnsi="Cambria Math"/>
-                              <w:i/>
-                            </w:rPr>
-                          </m:ctrlPr>
-                        </m:sSubPr>
-                        <m:e>
-                          <m:r>
-                            <w:rPr>
-                              <w:rFonts w:ascii="Cambria Math" w:hAnsi="Cambria Math"/>
-                            </w:rPr>
-                            <m:t>RE</m:t>
-                          </m:r>
-                        </m:e>
-                        <m:sub>
-                          <m:r>
-                            <w:rPr>
-                              <w:rFonts w:ascii="Cambria Math" w:hAnsi="Cambria Math"/>
-                            </w:rPr>
-                            <m:t>B0,i</m:t>
-                          </m:r>
-                        </m:sub>
-                      </m:sSub>
-                      <m:r>
-                        <w:rPr>
-                          <w:rFonts w:ascii="Cambria Math" w:hAnsi="Cambria Math"/>
-                        </w:rPr>
-                        <m:t xml:space="preserve"> </m:t>
-                      </m:r>
-                    </m:e>
-                  </m:d>
-                  <m:r>
-                    <w:rPr>
-                      <w:rFonts w:ascii="Cambria Math" w:hAnsi="Cambria Math"/>
-                    </w:rPr>
-                    <m:t xml:space="preserve"> </m:t>
-                  </m:r>
-                </m:e>
-              </m:d>
-            </m:e>
-          </m:func>
-        </m:oMath>
-      </m:oMathPara>
-    </w:p>
-    <w:p/>
-    <w:p>
       <w:r>
         <w:t xml:space="preserve">We displayed the </w:t>
       </w:r>
@@ -6908,21 +6708,7 @@
               <w:rPr>
                 <w:rFonts w:cstheme="minorHAnsi"/>
               </w:rPr>
-              <w:t>95</w:t>
-            </w:r>
-            <w:proofErr w:type="gramStart"/>
-            <w:r>
-              <w:rPr>
-                <w:rFonts w:cstheme="minorHAnsi"/>
-              </w:rPr>
-              <w:t>%  selective</w:t>
-            </w:r>
-            <w:proofErr w:type="gramEnd"/>
-            <w:r>
-              <w:rPr>
-                <w:rFonts w:cstheme="minorHAnsi"/>
-              </w:rPr>
-              <w:t xml:space="preserve"> (</w:t>
+              <w:t>95%  selective (</w:t>
             </w:r>
             <m:oMath>
               <m:sSub>
@@ -7828,7 +7614,149 @@
     <w:p/>
     <w:p/>
     <w:p/>
+    <w:p>
+      <w:pPr>
+        <w:pStyle w:val="Heading3"/>
+      </w:pPr>
+      <w:r>
+        <w:lastRenderedPageBreak/>
+        <w:t>Results</w:t>
+      </w:r>
+    </w:p>
     <w:p/>
+    <w:p>
+      <w:pPr>
+        <w:keepNext/>
+      </w:pPr>
+      <w:r>
+        <w:rPr>
+          <w:noProof/>
+        </w:rPr>
+        <w:drawing>
+          <wp:inline distT="0" distB="0" distL="0" distR="0" wp14:anchorId="006F8E73" wp14:editId="42206FE5">
+            <wp:extent cx="5943600" cy="4754880"/>
+            <wp:effectExtent l="0" t="0" r="0" b="0"/>
+            <wp:docPr id="2023349464" name="Picture 2"/>
+            <wp:cNvGraphicFramePr>
+              <a:graphicFrameLocks xmlns:a="http://schemas.openxmlformats.org/drawingml/2006/main" noChangeAspect="1"/>
+            </wp:cNvGraphicFramePr>
+            <a:graphic xmlns:a="http://schemas.openxmlformats.org/drawingml/2006/main">
+              <a:graphicData uri="http://schemas.openxmlformats.org/drawingml/2006/picture">
+                <pic:pic xmlns:pic="http://schemas.openxmlformats.org/drawingml/2006/picture">
+                  <pic:nvPicPr>
+                    <pic:cNvPr id="0" name="Picture 3"/>
+                    <pic:cNvPicPr>
+                      <a:picLocks noChangeAspect="1" noChangeArrowheads="1"/>
+                    </pic:cNvPicPr>
+                  </pic:nvPicPr>
+                  <pic:blipFill>
+                    <a:blip r:embed="rId7" cstate="print">
+                      <a:extLst>
+                        <a:ext uri="{28A0092B-C50C-407E-A947-70E740481C1C}">
+                          <a14:useLocalDpi xmlns:a14="http://schemas.microsoft.com/office/drawing/2010/main" val="0"/>
+                        </a:ext>
+                      </a:extLst>
+                    </a:blip>
+                    <a:srcRect/>
+                    <a:stretch>
+                      <a:fillRect/>
+                    </a:stretch>
+                  </pic:blipFill>
+                  <pic:spPr bwMode="auto">
+                    <a:xfrm>
+                      <a:off x="0" y="0"/>
+                      <a:ext cx="5943600" cy="4754880"/>
+                    </a:xfrm>
+                    <a:prstGeom prst="rect">
+                      <a:avLst/>
+                    </a:prstGeom>
+                    <a:noFill/>
+                    <a:ln>
+                      <a:noFill/>
+                    </a:ln>
+                  </pic:spPr>
+                </pic:pic>
+              </a:graphicData>
+            </a:graphic>
+          </wp:inline>
+        </w:drawing>
+      </w:r>
+    </w:p>
+    <w:p>
+      <w:pPr>
+        <w:pStyle w:val="Caption"/>
+      </w:pPr>
+      <w:r>
+        <w:t xml:space="preserve">Figure </w:t>
+      </w:r>
+      <w:fldSimple w:instr=" SEQ Figure \* ARABIC ">
+        <w:r>
+          <w:rPr>
+            <w:noProof/>
+          </w:rPr>
+          <w:t>2</w:t>
+        </w:r>
+      </w:fldSimple>
+      <w:r>
+        <w:t>: Relative error B0.</w:t>
+      </w:r>
+    </w:p>
+    <w:p>
+      <w:r>
+        <w:rPr>
+          <w:noProof/>
+        </w:rPr>
+        <w:lastRenderedPageBreak/>
+        <w:drawing>
+          <wp:inline distT="0" distB="0" distL="0" distR="0" wp14:anchorId="0E3E62D4" wp14:editId="6B93AC35">
+            <wp:extent cx="4181475" cy="3345180"/>
+            <wp:effectExtent l="0" t="0" r="0" b="0"/>
+            <wp:docPr id="347993914" name="Picture 1"/>
+            <wp:cNvGraphicFramePr>
+              <a:graphicFrameLocks xmlns:a="http://schemas.openxmlformats.org/drawingml/2006/main" noChangeAspect="1"/>
+            </wp:cNvGraphicFramePr>
+            <a:graphic xmlns:a="http://schemas.openxmlformats.org/drawingml/2006/main">
+              <a:graphicData uri="http://schemas.openxmlformats.org/drawingml/2006/picture">
+                <pic:pic xmlns:pic="http://schemas.openxmlformats.org/drawingml/2006/picture">
+                  <pic:nvPicPr>
+                    <pic:cNvPr id="0" name="Picture 1"/>
+                    <pic:cNvPicPr>
+                      <a:picLocks noChangeAspect="1" noChangeArrowheads="1"/>
+                    </pic:cNvPicPr>
+                  </pic:nvPicPr>
+                  <pic:blipFill>
+                    <a:blip r:embed="rId8" cstate="print">
+                      <a:extLst>
+                        <a:ext uri="{28A0092B-C50C-407E-A947-70E740481C1C}">
+                          <a14:useLocalDpi xmlns:a14="http://schemas.microsoft.com/office/drawing/2010/main" val="0"/>
+                        </a:ext>
+                      </a:extLst>
+                    </a:blip>
+                    <a:srcRect/>
+                    <a:stretch>
+                      <a:fillRect/>
+                    </a:stretch>
+                  </pic:blipFill>
+                  <pic:spPr bwMode="auto">
+                    <a:xfrm>
+                      <a:off x="0" y="0"/>
+                      <a:ext cx="4181475" cy="3345180"/>
+                    </a:xfrm>
+                    <a:prstGeom prst="rect">
+                      <a:avLst/>
+                    </a:prstGeom>
+                    <a:noFill/>
+                    <a:ln>
+                      <a:noFill/>
+                    </a:ln>
+                  </pic:spPr>
+                </pic:pic>
+              </a:graphicData>
+            </a:graphic>
+          </wp:inline>
+        </w:drawing>
+      </w:r>
+    </w:p>
     <w:p/>
     <w:p>
       <w:pPr>
@@ -8906,21 +8834,7 @@
         <w:rPr>
           <w:rFonts w:eastAsiaTheme="minorEastAsia"/>
         </w:rPr>
-        <w:t xml:space="preserve"> is the </w:t>
-      </w:r>
-      <w:proofErr w:type="gramStart"/>
-      <w:r>
-        <w:rPr>
-          <w:rFonts w:eastAsiaTheme="minorEastAsia"/>
-        </w:rPr>
-        <w:t>long term</w:t>
-      </w:r>
-      <w:proofErr w:type="gramEnd"/>
-      <w:r>
-        <w:rPr>
-          <w:rFonts w:eastAsiaTheme="minorEastAsia"/>
-        </w:rPr>
-        <w:t xml:space="preserve"> average unfished recruitment,  </w:t>
+        <w:t xml:space="preserve"> is the long term average unfished recruitment,  </w:t>
       </w:r>
       <m:oMath>
         <m:sSub>
@@ -12758,15 +12672,7 @@
     </w:p>
     <w:p>
       <w:r>
-        <w:t xml:space="preserve">Ask if </w:t>
-      </w:r>
-      <w:proofErr w:type="gramStart"/>
-      <w:r>
-        <w:t>there</w:t>
-      </w:r>
-      <w:proofErr w:type="gramEnd"/>
-      <w:r>
-        <w:t xml:space="preserve"> other packages that I need to consider. </w:t>
+        <w:t xml:space="preserve">Ask if there other packages that I need to consider. </w:t>
       </w:r>
     </w:p>
     <w:p>
@@ -12852,21 +12758,7 @@
         <w:rPr>
           <w:rFonts w:eastAsiaTheme="minorEastAsia"/>
         </w:rPr>
-        <w:t xml:space="preserve"> are defined as the </w:t>
-      </w:r>
-      <w:proofErr w:type="gramStart"/>
-      <w:r>
-        <w:rPr>
-          <w:rFonts w:eastAsiaTheme="minorEastAsia"/>
-        </w:rPr>
-        <w:t>long term</w:t>
-      </w:r>
-      <w:proofErr w:type="gramEnd"/>
-      <w:r>
-        <w:rPr>
-          <w:rFonts w:eastAsiaTheme="minorEastAsia"/>
-        </w:rPr>
-        <w:t xml:space="preserve"> average recruitment and SSB that is expected with no fishing.</w:t>
+        <w:t xml:space="preserve"> are defined as the long term average recruitment and SSB that is expected with no fishing.</w:t>
       </w:r>
     </w:p>
     <w:p>
@@ -13813,15 +13705,7 @@
         </m:func>
       </m:oMath>
       <w:r>
-        <w:t xml:space="preserve"> as an unobserved latent state. The initial conditions are estimated as random effects </w:t>
-      </w:r>
-      <w:proofErr w:type="gramStart"/>
-      <w:r>
-        <w:t>where</w:t>
-      </w:r>
-      <w:proofErr w:type="gramEnd"/>
-      <w:r>
-        <w:t xml:space="preserve"> </w:t>
+        <w:t xml:space="preserve"> as an unobserved latent state. The initial conditions are estimated as random effects where </w:t>
       </w:r>
     </w:p>
     <w:p>
@@ -14202,15 +14086,7 @@
         </w:rPr>
       </w:pPr>
       <w:r>
-        <w:t xml:space="preserve">I initially used Stock and Miller (2021) as my reference for this. However, I do not think it describes the initial age-structured conditions </w:t>
-      </w:r>
-      <w:proofErr w:type="gramStart"/>
-      <w:r>
-        <w:t>i.e.</w:t>
-      </w:r>
-      <w:proofErr w:type="gramEnd"/>
-      <w:r>
-        <w:t xml:space="preserve"> </w:t>
+        <w:t xml:space="preserve">I initially used Stock and Miller (2021) as my reference for this. However, I do not think it describes the initial age-structured conditions i.e. </w:t>
       </w:r>
       <m:oMath>
         <m:sSub>
@@ -15480,21 +15356,7 @@
         <w:rPr>
           <w:rFonts w:eastAsiaTheme="minorEastAsia"/>
         </w:rPr>
-        <w:t xml:space="preserve">, generally </w:t>
-      </w:r>
-      <w:proofErr w:type="gramStart"/>
-      <w:r>
-        <w:rPr>
-          <w:rFonts w:eastAsiaTheme="minorEastAsia"/>
-        </w:rPr>
-        <w:t>the some</w:t>
-      </w:r>
-      <w:proofErr w:type="gramEnd"/>
-      <w:r>
-        <w:rPr>
-          <w:rFonts w:eastAsiaTheme="minorEastAsia"/>
-        </w:rPr>
-        <w:t xml:space="preserve"> initial year period. This assumes you are estimating annual fishing mortality rates as fixed effect parameters. If you are deriving F as catch conditioned using a Newton Raphson algorithm then you may need to estimate an initial Fishing mortality.</w:t>
+        <w:t>, generally the some initial year period. This assumes you are estimating annual fishing mortality rates as fixed effect parameters. If you are deriving F as catch conditioned using a Newton Raphson algorithm then you may need to estimate an initial Fishing mortality.</w:t>
       </w:r>
     </w:p>
     <w:p>
@@ -16109,21 +15971,7 @@
         <w:rPr>
           <w:rFonts w:eastAsiaTheme="minorEastAsia"/>
         </w:rPr>
-        <w:t xml:space="preserve">. </w:t>
-      </w:r>
-      <w:proofErr w:type="gramStart"/>
-      <w:r>
-        <w:rPr>
-          <w:rFonts w:eastAsiaTheme="minorEastAsia"/>
-        </w:rPr>
-        <w:t>So</w:t>
-      </w:r>
-      <w:proofErr w:type="gramEnd"/>
-      <w:r>
-        <w:rPr>
-          <w:rFonts w:eastAsiaTheme="minorEastAsia"/>
-        </w:rPr>
-        <w:t xml:space="preserve"> when there is large uncertainty in estimates of </w:t>
+        <w:t xml:space="preserve">. So when there is large uncertainty in estimates of </w:t>
       </w:r>
       <m:oMath>
         <m:sSub>
@@ -17531,21 +17379,7 @@
         <w:rPr>
           <w:rFonts w:eastAsiaTheme="minorEastAsia"/>
         </w:rPr>
-        <w:t xml:space="preserve">) taken before SSB is calculated. Using the same </w:t>
-      </w:r>
-      <w:proofErr w:type="gramStart"/>
-      <w:r>
-        <w:rPr>
-          <w:rFonts w:eastAsiaTheme="minorEastAsia"/>
-        </w:rPr>
-        <w:t>idea</w:t>
-      </w:r>
-      <w:proofErr w:type="gramEnd"/>
-      <w:r>
-        <w:rPr>
-          <w:rFonts w:eastAsiaTheme="minorEastAsia"/>
-        </w:rPr>
-        <w:t xml:space="preserve"> you can also calculate Yield per recruit assuming the Baranov catch equation.</w:t>
+        <w:t>) taken before SSB is calculated. Using the same idea you can also calculate Yield per recruit assuming the Baranov catch equation.</w:t>
       </w:r>
     </w:p>
     <w:p>
@@ -18374,21 +18208,7 @@
         <w:rPr>
           <w:rFonts w:eastAsiaTheme="minorEastAsia"/>
         </w:rPr>
-        <w:t xml:space="preserve">. Using the same </w:t>
-      </w:r>
-      <w:proofErr w:type="gramStart"/>
-      <w:r>
-        <w:rPr>
-          <w:rFonts w:eastAsiaTheme="minorEastAsia"/>
-        </w:rPr>
-        <w:t>idea</w:t>
-      </w:r>
-      <w:proofErr w:type="gramEnd"/>
-      <w:r>
-        <w:rPr>
-          <w:rFonts w:eastAsiaTheme="minorEastAsia"/>
-        </w:rPr>
-        <w:t xml:space="preserve"> you can also calculate Yield per recruit assuming the Baranov catch equation.</w:t>
+        <w:t>. Using the same idea you can also calculate Yield per recruit assuming the Baranov catch equation.</w:t>
       </w:r>
     </w:p>
     <w:p>

</xml_diff>